<commit_message>
remaining ma comments & edits
</commit_message>
<xml_diff>
--- a/documents/critfc_manuscript/Methods_RS paper_7.17.25.docx
+++ b/documents/critfc_manuscript/Methods_RS paper_7.17.25.docx
@@ -202,24 +202,48 @@
         </w:rPr>
         <w:t xml:space="preserve">, </w:t>
       </w:r>
-      <w:r>
-        <w:rPr>
-          <w:rFonts w:asciiTheme="minorHAnsi" w:hAnsiTheme="minorHAnsi" w:cstheme="minorHAnsi"/>
-        </w:rPr>
-        <w:t>at elevations of as much as</w:t>
-      </w:r>
-      <w:r>
-        <w:rPr>
-          <w:rFonts w:asciiTheme="minorHAnsi" w:hAnsiTheme="minorHAnsi" w:cstheme="minorHAnsi"/>
-        </w:rPr>
-        <w:t xml:space="preserve"> </w:t>
-      </w:r>
-      <w:r>
-        <w:rPr>
-          <w:rFonts w:asciiTheme="minorHAnsi" w:hAnsiTheme="minorHAnsi" w:cstheme="minorHAnsi"/>
-        </w:rPr>
-        <w:t>&gt;</w:t>
-      </w:r>
+      <w:ins w:id="0" w:author="Mike Ackerman" w:date="2025-07-22T07:23:00Z">
+        <w:r>
+          <w:rPr>
+            <w:rFonts w:asciiTheme="minorHAnsi" w:hAnsiTheme="minorHAnsi" w:cstheme="minorHAnsi"/>
+          </w:rPr>
+          <w:t xml:space="preserve">with some </w:t>
+        </w:r>
+      </w:ins>
+      <w:r>
+        <w:rPr>
+          <w:rFonts w:asciiTheme="minorHAnsi" w:hAnsiTheme="minorHAnsi" w:cstheme="minorHAnsi"/>
+        </w:rPr>
+        <w:t xml:space="preserve">at elevations </w:t>
+      </w:r>
+      <w:ins w:id="1" w:author="Mike Ackerman" w:date="2025-07-22T07:23:00Z">
+        <w:r>
+          <w:rPr>
+            <w:rFonts w:asciiTheme="minorHAnsi" w:hAnsiTheme="minorHAnsi" w:cstheme="minorHAnsi"/>
+          </w:rPr>
+          <w:t>exceeding</w:t>
+        </w:r>
+      </w:ins>
+      <w:del w:id="2" w:author="Mike Ackerman" w:date="2025-07-22T07:23:00Z">
+        <w:r>
+          <w:rPr>
+            <w:rFonts w:asciiTheme="minorHAnsi" w:hAnsiTheme="minorHAnsi" w:cstheme="minorHAnsi"/>
+          </w:rPr>
+          <w:delText>of as much as</w:delText>
+        </w:r>
+        <w:r>
+          <w:rPr>
+            <w:rFonts w:asciiTheme="minorHAnsi" w:hAnsiTheme="minorHAnsi" w:cstheme="minorHAnsi"/>
+          </w:rPr>
+          <w:delText xml:space="preserve"> </w:delText>
+        </w:r>
+        <w:r>
+          <w:rPr>
+            <w:rFonts w:asciiTheme="minorHAnsi" w:hAnsiTheme="minorHAnsi" w:cstheme="minorHAnsi"/>
+          </w:rPr>
+          <w:delText>&gt;</w:delText>
+        </w:r>
+      </w:del>
       <w:r>
         <w:rPr>
           <w:rFonts w:asciiTheme="minorHAnsi" w:hAnsiTheme="minorHAnsi" w:cstheme="minorHAnsi"/>
@@ -244,21 +268,21 @@
         </w:rPr>
         <w:t xml:space="preserve">After spawning, </w:t>
       </w:r>
-      <w:commentRangeStart w:id="0"/>
-      <w:ins w:id="1" w:author="Mike Ackerman" w:date="2025-07-21T13:12:00Z">
+      <w:commentRangeStart w:id="3"/>
+      <w:ins w:id="4" w:author="Mike Ackerman" w:date="2025-07-21T13:12:00Z">
         <w:r>
           <w:rPr>
             <w:rFonts w:asciiTheme="minorHAnsi" w:hAnsiTheme="minorHAnsi" w:cstheme="minorHAnsi"/>
           </w:rPr>
           <w:t>many</w:t>
         </w:r>
-        <w:commentRangeEnd w:id="0"/>
+        <w:commentRangeEnd w:id="3"/>
         <w:r>
           <w:rPr>
             <w:rStyle w:val="CommentReference"/>
             <w:rFonts w:asciiTheme="minorHAnsi" w:hAnsiTheme="minorHAnsi" w:cstheme="minorBidi"/>
           </w:rPr>
-          <w:commentReference w:id="0"/>
+          <w:commentReference w:id="3"/>
         </w:r>
         <w:r>
           <w:rPr>
@@ -267,7 +291,7 @@
           <w:t xml:space="preserve"> </w:t>
         </w:r>
       </w:ins>
-      <w:del w:id="2" w:author="Mike Ackerman" w:date="2025-07-21T13:10:00Z">
+      <w:del w:id="5" w:author="Mike Ackerman" w:date="2025-07-21T13:10:00Z">
         <w:r>
           <w:rPr>
             <w:rFonts w:asciiTheme="minorHAnsi" w:hAnsiTheme="minorHAnsi" w:cstheme="minorHAnsi"/>
@@ -946,6 +970,7 @@
         </w:rPr>
         <w:t xml:space="preserve">: </w:t>
       </w:r>
+      <w:commentRangeStart w:id="6"/>
       <w:r>
         <w:rPr>
           <w:rFonts w:asciiTheme="minorHAnsi" w:hAnsiTheme="minorHAnsi" w:cstheme="minorHAnsi"/>
@@ -1046,398 +1071,481 @@
         <w:rPr>
           <w:rFonts w:asciiTheme="minorHAnsi" w:hAnsiTheme="minorHAnsi" w:cstheme="minorHAnsi"/>
         </w:rPr>
-        <w:t xml:space="preserve"> tributaries. </w:t>
-      </w:r>
-      <w:r>
-        <w:rPr>
-          <w:rFonts w:asciiTheme="minorHAnsi" w:hAnsiTheme="minorHAnsi" w:cstheme="minorHAnsi"/>
-        </w:rPr>
-        <w:t xml:space="preserve">The </w:t>
-      </w:r>
-      <w:r>
-        <w:rPr>
-          <w:rFonts w:asciiTheme="minorHAnsi" w:hAnsiTheme="minorHAnsi" w:cstheme="minorHAnsi"/>
-        </w:rPr>
-        <w:t>LGR</w:t>
-      </w:r>
-      <w:r>
-        <w:rPr>
-          <w:rFonts w:asciiTheme="minorHAnsi" w:hAnsiTheme="minorHAnsi" w:cstheme="minorHAnsi"/>
-        </w:rPr>
-        <w:t xml:space="preserve"> adult fish</w:t>
-      </w:r>
-      <w:r>
-        <w:rPr>
-          <w:rFonts w:asciiTheme="minorHAnsi" w:hAnsiTheme="minorHAnsi" w:cstheme="minorHAnsi"/>
-        </w:rPr>
-        <w:t xml:space="preserve"> trap </w:t>
-      </w:r>
-      <w:r>
-        <w:rPr>
-          <w:rFonts w:asciiTheme="minorHAnsi" w:hAnsiTheme="minorHAnsi" w:cstheme="minorHAnsi"/>
-        </w:rPr>
-        <w:t>is operational 24</w:t>
-      </w:r>
-      <w:r>
-        <w:rPr>
-          <w:rFonts w:asciiTheme="minorHAnsi" w:hAnsiTheme="minorHAnsi" w:cstheme="minorHAnsi"/>
-        </w:rPr>
-        <w:t xml:space="preserve"> </w:t>
-      </w:r>
-      <w:r>
-        <w:rPr>
-          <w:rFonts w:asciiTheme="minorHAnsi" w:hAnsiTheme="minorHAnsi" w:cstheme="minorHAnsi"/>
-        </w:rPr>
-        <w:t>h</w:t>
-      </w:r>
-      <w:r>
-        <w:rPr>
-          <w:rFonts w:asciiTheme="minorHAnsi" w:hAnsiTheme="minorHAnsi" w:cstheme="minorHAnsi"/>
-        </w:rPr>
-        <w:t>/</w:t>
-      </w:r>
-      <w:r>
-        <w:rPr>
-          <w:rFonts w:asciiTheme="minorHAnsi" w:hAnsiTheme="minorHAnsi" w:cstheme="minorHAnsi"/>
-        </w:rPr>
-        <w:t xml:space="preserve">day, and </w:t>
-      </w:r>
-      <w:r>
-        <w:rPr>
-          <w:rFonts w:asciiTheme="minorHAnsi" w:hAnsiTheme="minorHAnsi" w:cstheme="minorHAnsi"/>
-        </w:rPr>
-        <w:t>samples systematically</w:t>
-      </w:r>
-      <w:r>
-        <w:rPr>
-          <w:rFonts w:asciiTheme="minorHAnsi" w:hAnsiTheme="minorHAnsi" w:cstheme="minorHAnsi"/>
-        </w:rPr>
-        <w:t xml:space="preserve"> </w:t>
-      </w:r>
-      <w:r>
-        <w:rPr>
-          <w:rFonts w:asciiTheme="minorHAnsi" w:hAnsiTheme="minorHAnsi" w:cstheme="minorHAnsi"/>
-        </w:rPr>
-        <w:t xml:space="preserve">4 times/h </w:t>
-      </w:r>
-      <w:r>
-        <w:rPr>
-          <w:rFonts w:asciiTheme="minorHAnsi" w:hAnsiTheme="minorHAnsi" w:cstheme="minorHAnsi"/>
-        </w:rPr>
-        <w:t>(</w:t>
-      </w:r>
-      <w:r>
-        <w:rPr>
-          <w:rFonts w:asciiTheme="minorHAnsi" w:hAnsiTheme="minorHAnsi" w:cstheme="minorHAnsi"/>
-        </w:rPr>
-        <w:t xml:space="preserve">see </w:t>
-      </w:r>
-      <w:r>
-        <w:rPr>
-          <w:rFonts w:asciiTheme="minorHAnsi" w:hAnsiTheme="minorHAnsi" w:cstheme="minorHAnsi"/>
-        </w:rPr>
-        <w:t>Steinhorst et al. 2017</w:t>
-      </w:r>
-      <w:r>
-        <w:rPr>
-          <w:rFonts w:asciiTheme="minorHAnsi" w:hAnsiTheme="minorHAnsi" w:cstheme="minorHAnsi"/>
-        </w:rPr>
-        <w:t xml:space="preserve"> for additional details</w:t>
-      </w:r>
-      <w:r>
-        <w:rPr>
-          <w:rFonts w:asciiTheme="minorHAnsi" w:hAnsiTheme="minorHAnsi" w:cstheme="minorHAnsi"/>
-        </w:rPr>
-        <w:t>)</w:t>
-      </w:r>
-      <w:r>
-        <w:rPr>
-          <w:rFonts w:asciiTheme="minorHAnsi" w:hAnsiTheme="minorHAnsi" w:cstheme="minorHAnsi"/>
-        </w:rPr>
-        <w:t xml:space="preserve">. </w:t>
-      </w:r>
-      <w:r>
-        <w:rPr>
-          <w:rFonts w:asciiTheme="minorHAnsi" w:hAnsiTheme="minorHAnsi" w:cstheme="minorHAnsi"/>
-        </w:rPr>
-        <w:t xml:space="preserve">Biological samples were collected </w:t>
-      </w:r>
-      <w:r>
-        <w:rPr>
-          <w:rFonts w:asciiTheme="minorHAnsi" w:hAnsiTheme="minorHAnsi" w:cstheme="minorHAnsi"/>
-        </w:rPr>
-        <w:t>as previously described</w:t>
-      </w:r>
-      <w:r>
-        <w:rPr>
-          <w:rFonts w:asciiTheme="minorHAnsi" w:hAnsiTheme="minorHAnsi" w:cstheme="minorHAnsi"/>
-        </w:rPr>
-        <w:t xml:space="preserve"> </w:t>
-      </w:r>
-      <w:r>
-        <w:rPr>
-          <w:rFonts w:asciiTheme="minorHAnsi" w:hAnsiTheme="minorHAnsi" w:cstheme="minorHAnsi"/>
-        </w:rPr>
-        <w:t xml:space="preserve">(Copeland et al. 2019). Briefly, fish were </w:t>
-      </w:r>
-      <w:r>
-        <w:rPr>
-          <w:rFonts w:asciiTheme="minorHAnsi" w:hAnsiTheme="minorHAnsi" w:cstheme="minorHAnsi"/>
-        </w:rPr>
-        <w:t>PIT</w:t>
-      </w:r>
-      <w:r>
-        <w:rPr>
-          <w:rFonts w:asciiTheme="minorHAnsi" w:hAnsiTheme="minorHAnsi" w:cstheme="minorHAnsi"/>
-        </w:rPr>
-        <w:t xml:space="preserve">-tagged, measured for fork length, and scale and </w:t>
-      </w:r>
-      <w:r>
-        <w:rPr>
-          <w:rFonts w:asciiTheme="minorHAnsi" w:hAnsiTheme="minorHAnsi" w:cstheme="minorHAnsi"/>
-        </w:rPr>
-        <w:t>tissue samples</w:t>
-      </w:r>
-      <w:r>
-        <w:rPr>
-          <w:rFonts w:asciiTheme="minorHAnsi" w:hAnsiTheme="minorHAnsi" w:cstheme="minorHAnsi"/>
-        </w:rPr>
-        <w:t xml:space="preserve"> were collected.</w:t>
-      </w:r>
-      <w:r>
-        <w:rPr>
-          <w:rFonts w:asciiTheme="minorHAnsi" w:hAnsiTheme="minorHAnsi" w:cstheme="minorHAnsi"/>
-        </w:rPr>
-        <w:t xml:space="preserve"> </w:t>
-      </w:r>
-      <w:r>
-        <w:rPr>
-          <w:rFonts w:asciiTheme="minorHAnsi" w:hAnsiTheme="minorHAnsi" w:cstheme="minorHAnsi"/>
-        </w:rPr>
-        <w:t xml:space="preserve">The </w:t>
-      </w:r>
-      <w:r>
-        <w:rPr>
-          <w:rFonts w:asciiTheme="minorHAnsi" w:hAnsiTheme="minorHAnsi" w:cstheme="minorHAnsi"/>
-        </w:rPr>
-        <w:t xml:space="preserve">pre-spawn </w:t>
-      </w:r>
-      <w:r>
-        <w:rPr>
-          <w:rFonts w:asciiTheme="minorHAnsi" w:hAnsiTheme="minorHAnsi" w:cstheme="minorHAnsi"/>
-        </w:rPr>
-        <w:t>dataset</w:t>
-      </w:r>
-      <w:r>
-        <w:rPr>
-          <w:rFonts w:asciiTheme="minorHAnsi" w:hAnsiTheme="minorHAnsi" w:cstheme="minorHAnsi"/>
-        </w:rPr>
-        <w:t xml:space="preserve"> </w:t>
-      </w:r>
-      <w:r>
-        <w:rPr>
-          <w:rFonts w:asciiTheme="minorHAnsi" w:hAnsiTheme="minorHAnsi" w:cstheme="minorHAnsi"/>
-        </w:rPr>
-        <w:t>include</w:t>
-      </w:r>
-      <w:r>
-        <w:rPr>
-          <w:rFonts w:asciiTheme="minorHAnsi" w:hAnsiTheme="minorHAnsi" w:cstheme="minorHAnsi"/>
-        </w:rPr>
-        <w:t>d</w:t>
-      </w:r>
-      <w:r>
-        <w:rPr>
-          <w:rFonts w:asciiTheme="minorHAnsi" w:hAnsiTheme="minorHAnsi" w:cstheme="minorHAnsi"/>
-        </w:rPr>
-        <w:t xml:space="preserve"> </w:t>
-      </w:r>
-      <w:r>
-        <w:rPr>
-          <w:rFonts w:asciiTheme="minorHAnsi" w:hAnsiTheme="minorHAnsi" w:cstheme="minorHAnsi"/>
-        </w:rPr>
-        <w:t>fish that would spawn</w:t>
-      </w:r>
-      <w:r>
-        <w:rPr>
-          <w:rFonts w:asciiTheme="minorHAnsi" w:hAnsiTheme="minorHAnsi" w:cstheme="minorHAnsi"/>
-        </w:rPr>
-        <w:t xml:space="preserve"> in </w:t>
-      </w:r>
-      <w:r>
-        <w:rPr>
-          <w:rFonts w:asciiTheme="minorHAnsi" w:hAnsiTheme="minorHAnsi" w:cstheme="minorHAnsi"/>
-        </w:rPr>
-        <w:t>2016-2021</w:t>
-      </w:r>
-      <w:r>
-        <w:rPr>
-          <w:rFonts w:asciiTheme="minorHAnsi" w:hAnsiTheme="minorHAnsi" w:cstheme="minorHAnsi"/>
-        </w:rPr>
-        <w:t xml:space="preserve"> (Spawn Years 2016-2021)</w:t>
-      </w:r>
-      <w:r>
-        <w:rPr>
-          <w:rFonts w:asciiTheme="minorHAnsi" w:hAnsiTheme="minorHAnsi" w:cstheme="minorHAnsi"/>
-        </w:rPr>
-        <w:t>, with data collect</w:t>
-      </w:r>
-      <w:r>
-        <w:rPr>
-          <w:rFonts w:asciiTheme="minorHAnsi" w:hAnsiTheme="minorHAnsi" w:cstheme="minorHAnsi"/>
-        </w:rPr>
-        <w:t>ion</w:t>
-      </w:r>
-      <w:r>
-        <w:rPr>
-          <w:rFonts w:asciiTheme="minorHAnsi" w:hAnsiTheme="minorHAnsi" w:cstheme="minorHAnsi"/>
-        </w:rPr>
-        <w:t xml:space="preserve"> beginning</w:t>
-      </w:r>
-      <w:r>
-        <w:rPr>
-          <w:rFonts w:asciiTheme="minorHAnsi" w:hAnsiTheme="minorHAnsi" w:cstheme="minorHAnsi"/>
-        </w:rPr>
-        <w:t xml:space="preserve"> </w:t>
-      </w:r>
-      <w:r>
-        <w:rPr>
-          <w:rFonts w:asciiTheme="minorHAnsi" w:hAnsiTheme="minorHAnsi" w:cstheme="minorHAnsi"/>
-        </w:rPr>
-        <w:t>July 15 of the previous</w:t>
-      </w:r>
-      <w:r>
-        <w:rPr>
-          <w:rFonts w:asciiTheme="minorHAnsi" w:hAnsiTheme="minorHAnsi" w:cstheme="minorHAnsi"/>
-        </w:rPr>
-        <w:t xml:space="preserve"> calendar year</w:t>
-      </w:r>
-      <w:r>
-        <w:rPr>
-          <w:rFonts w:asciiTheme="minorHAnsi" w:hAnsiTheme="minorHAnsi" w:cstheme="minorHAnsi"/>
-        </w:rPr>
-        <w:t xml:space="preserve"> (2015-2020)</w:t>
-      </w:r>
-      <w:r>
-        <w:rPr>
-          <w:rFonts w:asciiTheme="minorHAnsi" w:hAnsiTheme="minorHAnsi" w:cstheme="minorHAnsi"/>
-        </w:rPr>
-        <w:t xml:space="preserve">. </w:t>
-      </w:r>
-      <w:r>
-        <w:rPr>
-          <w:rFonts w:asciiTheme="minorHAnsi" w:hAnsiTheme="minorHAnsi" w:cstheme="minorHAnsi"/>
-        </w:rPr>
-        <w:t>G</w:t>
-      </w:r>
-      <w:r>
-        <w:rPr>
-          <w:rFonts w:asciiTheme="minorHAnsi" w:hAnsiTheme="minorHAnsi" w:cstheme="minorHAnsi"/>
-        </w:rPr>
-        <w:t xml:space="preserve">enetic </w:t>
-      </w:r>
-      <w:r>
-        <w:rPr>
-          <w:rFonts w:asciiTheme="minorHAnsi" w:hAnsiTheme="minorHAnsi" w:cstheme="minorHAnsi"/>
-        </w:rPr>
-        <w:t xml:space="preserve">sex and </w:t>
-      </w:r>
-      <w:r>
-        <w:rPr>
-          <w:rFonts w:asciiTheme="minorHAnsi" w:hAnsiTheme="minorHAnsi" w:cstheme="minorHAnsi"/>
-        </w:rPr>
-        <w:t xml:space="preserve">genetic </w:t>
-      </w:r>
-      <w:r>
-        <w:rPr>
-          <w:rFonts w:asciiTheme="minorHAnsi" w:hAnsiTheme="minorHAnsi" w:cstheme="minorHAnsi"/>
-        </w:rPr>
-        <w:t xml:space="preserve">stock </w:t>
-      </w:r>
-      <w:del w:id="3" w:author="Mike Ackerman" w:date="2025-07-21T16:00:00Z">
-        <w:r>
-          <w:rPr>
-            <w:rFonts w:asciiTheme="minorHAnsi" w:hAnsiTheme="minorHAnsi" w:cstheme="minorHAnsi"/>
-          </w:rPr>
-          <w:delText>identification</w:delText>
-        </w:r>
-        <w:r>
-          <w:rPr>
-            <w:rFonts w:asciiTheme="minorHAnsi" w:hAnsiTheme="minorHAnsi" w:cstheme="minorHAnsi"/>
-          </w:rPr>
-          <w:delText xml:space="preserve"> </w:delText>
-        </w:r>
-      </w:del>
-      <w:ins w:id="4" w:author="Mike Ackerman" w:date="2025-07-21T16:00:00Z">
-        <w:r>
-          <w:rPr>
-            <w:rFonts w:asciiTheme="minorHAnsi" w:hAnsiTheme="minorHAnsi" w:cstheme="minorHAnsi"/>
-          </w:rPr>
-          <w:t>of origin</w:t>
-        </w:r>
-        <w:r>
-          <w:rPr>
-            <w:rFonts w:asciiTheme="minorHAnsi" w:hAnsiTheme="minorHAnsi" w:cstheme="minorHAnsi"/>
-          </w:rPr>
-          <w:t xml:space="preserve"> </w:t>
-        </w:r>
-      </w:ins>
-      <w:r>
-        <w:rPr>
-          <w:rFonts w:asciiTheme="minorHAnsi" w:hAnsiTheme="minorHAnsi" w:cstheme="minorHAnsi"/>
-        </w:rPr>
-        <w:t>were</w:t>
-      </w:r>
-      <w:r>
-        <w:rPr>
-          <w:rFonts w:asciiTheme="minorHAnsi" w:hAnsiTheme="minorHAnsi" w:cstheme="minorHAnsi"/>
-        </w:rPr>
-        <w:t xml:space="preserve"> </w:t>
-      </w:r>
-      <w:r>
-        <w:rPr>
-          <w:rFonts w:asciiTheme="minorHAnsi" w:hAnsiTheme="minorHAnsi" w:cstheme="minorHAnsi"/>
-        </w:rPr>
-        <w:t xml:space="preserve">determined </w:t>
-      </w:r>
-      <w:r>
-        <w:rPr>
-          <w:rFonts w:asciiTheme="minorHAnsi" w:hAnsiTheme="minorHAnsi" w:cstheme="minorHAnsi"/>
-        </w:rPr>
-        <w:t xml:space="preserve">by analysis of </w:t>
-      </w:r>
-      <w:r>
-        <w:rPr>
-          <w:rFonts w:asciiTheme="minorHAnsi" w:hAnsiTheme="minorHAnsi" w:cstheme="minorHAnsi"/>
-        </w:rPr>
-        <w:t xml:space="preserve">tissue </w:t>
-      </w:r>
-      <w:r>
-        <w:rPr>
-          <w:rFonts w:asciiTheme="minorHAnsi" w:hAnsiTheme="minorHAnsi" w:cstheme="minorHAnsi"/>
-        </w:rPr>
-        <w:t>samples (</w:t>
-      </w:r>
-      <w:commentRangeStart w:id="5"/>
-      <w:r>
-        <w:rPr>
-          <w:rFonts w:asciiTheme="minorHAnsi" w:hAnsiTheme="minorHAnsi" w:cstheme="minorHAnsi"/>
-        </w:rPr>
-        <w:t>Ackerman et al. 2014, Steele et al. 2017</w:t>
-      </w:r>
-      <w:commentRangeEnd w:id="5"/>
+        <w:t xml:space="preserve"> tributaries</w:t>
+      </w:r>
+      <w:commentRangeEnd w:id="6"/>
       <w:r>
         <w:rPr>
           <w:rStyle w:val="CommentReference"/>
           <w:rFonts w:asciiTheme="minorHAnsi" w:hAnsiTheme="minorHAnsi" w:cstheme="minorBidi"/>
         </w:rPr>
-        <w:commentReference w:id="5"/>
-      </w:r>
-      <w:r>
-        <w:rPr>
-          <w:rFonts w:asciiTheme="minorHAnsi" w:hAnsiTheme="minorHAnsi" w:cstheme="minorHAnsi"/>
-        </w:rPr>
-        <w:t xml:space="preserve">), and age </w:t>
+        <w:commentReference w:id="6"/>
+      </w:r>
+      <w:r>
+        <w:rPr>
+          <w:rFonts w:asciiTheme="minorHAnsi" w:hAnsiTheme="minorHAnsi" w:cstheme="minorHAnsi"/>
+        </w:rPr>
+        <w:t xml:space="preserve">. </w:t>
+      </w:r>
+      <w:r>
+        <w:rPr>
+          <w:rFonts w:asciiTheme="minorHAnsi" w:hAnsiTheme="minorHAnsi" w:cstheme="minorHAnsi"/>
+        </w:rPr>
+        <w:t xml:space="preserve">The </w:t>
+      </w:r>
+      <w:r>
+        <w:rPr>
+          <w:rFonts w:asciiTheme="minorHAnsi" w:hAnsiTheme="minorHAnsi" w:cstheme="minorHAnsi"/>
+        </w:rPr>
+        <w:t>LGR</w:t>
+      </w:r>
+      <w:r>
+        <w:rPr>
+          <w:rFonts w:asciiTheme="minorHAnsi" w:hAnsiTheme="minorHAnsi" w:cstheme="minorHAnsi"/>
+        </w:rPr>
+        <w:t xml:space="preserve"> adult fish</w:t>
+      </w:r>
+      <w:r>
+        <w:rPr>
+          <w:rFonts w:asciiTheme="minorHAnsi" w:hAnsiTheme="minorHAnsi" w:cstheme="minorHAnsi"/>
+        </w:rPr>
+        <w:t xml:space="preserve"> trap </w:t>
+      </w:r>
+      <w:r>
+        <w:rPr>
+          <w:rFonts w:asciiTheme="minorHAnsi" w:hAnsiTheme="minorHAnsi" w:cstheme="minorHAnsi"/>
+        </w:rPr>
+        <w:t>is operational 24</w:t>
+      </w:r>
+      <w:r>
+        <w:rPr>
+          <w:rFonts w:asciiTheme="minorHAnsi" w:hAnsiTheme="minorHAnsi" w:cstheme="minorHAnsi"/>
+        </w:rPr>
+        <w:t xml:space="preserve"> </w:t>
+      </w:r>
+      <w:r>
+        <w:rPr>
+          <w:rFonts w:asciiTheme="minorHAnsi" w:hAnsiTheme="minorHAnsi" w:cstheme="minorHAnsi"/>
+        </w:rPr>
+        <w:t>h</w:t>
+      </w:r>
+      <w:r>
+        <w:rPr>
+          <w:rFonts w:asciiTheme="minorHAnsi" w:hAnsiTheme="minorHAnsi" w:cstheme="minorHAnsi"/>
+        </w:rPr>
+        <w:t>/</w:t>
+      </w:r>
+      <w:r>
+        <w:rPr>
+          <w:rFonts w:asciiTheme="minorHAnsi" w:hAnsiTheme="minorHAnsi" w:cstheme="minorHAnsi"/>
+        </w:rPr>
+        <w:t xml:space="preserve">day, and </w:t>
+      </w:r>
+      <w:r>
+        <w:rPr>
+          <w:rFonts w:asciiTheme="minorHAnsi" w:hAnsiTheme="minorHAnsi" w:cstheme="minorHAnsi"/>
+        </w:rPr>
+        <w:t>samples systematically</w:t>
+      </w:r>
+      <w:r>
+        <w:rPr>
+          <w:rFonts w:asciiTheme="minorHAnsi" w:hAnsiTheme="minorHAnsi" w:cstheme="minorHAnsi"/>
+        </w:rPr>
+        <w:t xml:space="preserve"> </w:t>
+      </w:r>
+      <w:r>
+        <w:rPr>
+          <w:rFonts w:asciiTheme="minorHAnsi" w:hAnsiTheme="minorHAnsi" w:cstheme="minorHAnsi"/>
+        </w:rPr>
+        <w:t xml:space="preserve">4 times/h </w:t>
+      </w:r>
+      <w:r>
+        <w:rPr>
+          <w:rFonts w:asciiTheme="minorHAnsi" w:hAnsiTheme="minorHAnsi" w:cstheme="minorHAnsi"/>
+        </w:rPr>
+        <w:t>(</w:t>
+      </w:r>
+      <w:r>
+        <w:rPr>
+          <w:rFonts w:asciiTheme="minorHAnsi" w:hAnsiTheme="minorHAnsi" w:cstheme="minorHAnsi"/>
+        </w:rPr>
+        <w:t xml:space="preserve">see </w:t>
+      </w:r>
+      <w:r>
+        <w:rPr>
+          <w:rFonts w:asciiTheme="minorHAnsi" w:hAnsiTheme="minorHAnsi" w:cstheme="minorHAnsi"/>
+        </w:rPr>
+        <w:t>Steinhorst et al. 2017</w:t>
+      </w:r>
+      <w:r>
+        <w:rPr>
+          <w:rFonts w:asciiTheme="minorHAnsi" w:hAnsiTheme="minorHAnsi" w:cstheme="minorHAnsi"/>
+        </w:rPr>
+        <w:t xml:space="preserve"> for additional details</w:t>
+      </w:r>
+      <w:r>
+        <w:rPr>
+          <w:rFonts w:asciiTheme="minorHAnsi" w:hAnsiTheme="minorHAnsi" w:cstheme="minorHAnsi"/>
+        </w:rPr>
+        <w:t>)</w:t>
+      </w:r>
+      <w:r>
+        <w:rPr>
+          <w:rFonts w:asciiTheme="minorHAnsi" w:hAnsiTheme="minorHAnsi" w:cstheme="minorHAnsi"/>
+        </w:rPr>
+        <w:t xml:space="preserve">. </w:t>
+      </w:r>
+      <w:r>
+        <w:rPr>
+          <w:rFonts w:asciiTheme="minorHAnsi" w:hAnsiTheme="minorHAnsi" w:cstheme="minorHAnsi"/>
+        </w:rPr>
+        <w:t xml:space="preserve">Biological samples were collected </w:t>
+      </w:r>
+      <w:r>
+        <w:rPr>
+          <w:rFonts w:asciiTheme="minorHAnsi" w:hAnsiTheme="minorHAnsi" w:cstheme="minorHAnsi"/>
+        </w:rPr>
+        <w:t>as previously described</w:t>
+      </w:r>
+      <w:r>
+        <w:rPr>
+          <w:rFonts w:asciiTheme="minorHAnsi" w:hAnsiTheme="minorHAnsi" w:cstheme="minorHAnsi"/>
+        </w:rPr>
+        <w:t xml:space="preserve"> </w:t>
+      </w:r>
+      <w:r>
+        <w:rPr>
+          <w:rFonts w:asciiTheme="minorHAnsi" w:hAnsiTheme="minorHAnsi" w:cstheme="minorHAnsi"/>
+        </w:rPr>
+        <w:t xml:space="preserve">(Copeland et al. 2019). Briefly, fish were </w:t>
+      </w:r>
+      <w:r>
+        <w:rPr>
+          <w:rFonts w:asciiTheme="minorHAnsi" w:hAnsiTheme="minorHAnsi" w:cstheme="minorHAnsi"/>
+        </w:rPr>
+        <w:t>PIT</w:t>
+      </w:r>
+      <w:r>
+        <w:rPr>
+          <w:rFonts w:asciiTheme="minorHAnsi" w:hAnsiTheme="minorHAnsi" w:cstheme="minorHAnsi"/>
+        </w:rPr>
+        <w:t xml:space="preserve">-tagged, measured for fork length, and scale and </w:t>
+      </w:r>
+      <w:r>
+        <w:rPr>
+          <w:rFonts w:asciiTheme="minorHAnsi" w:hAnsiTheme="minorHAnsi" w:cstheme="minorHAnsi"/>
+        </w:rPr>
+        <w:t>tissue samples</w:t>
+      </w:r>
+      <w:r>
+        <w:rPr>
+          <w:rFonts w:asciiTheme="minorHAnsi" w:hAnsiTheme="minorHAnsi" w:cstheme="minorHAnsi"/>
+        </w:rPr>
+        <w:t xml:space="preserve"> were collected.</w:t>
+      </w:r>
+      <w:r>
+        <w:rPr>
+          <w:rFonts w:asciiTheme="minorHAnsi" w:hAnsiTheme="minorHAnsi" w:cstheme="minorHAnsi"/>
+        </w:rPr>
+        <w:t xml:space="preserve"> </w:t>
+      </w:r>
+      <w:r>
+        <w:rPr>
+          <w:rFonts w:asciiTheme="minorHAnsi" w:hAnsiTheme="minorHAnsi" w:cstheme="minorHAnsi"/>
+        </w:rPr>
+        <w:t xml:space="preserve">The </w:t>
+      </w:r>
+      <w:r>
+        <w:rPr>
+          <w:rFonts w:asciiTheme="minorHAnsi" w:hAnsiTheme="minorHAnsi" w:cstheme="minorHAnsi"/>
+        </w:rPr>
+        <w:t xml:space="preserve">pre-spawn </w:t>
+      </w:r>
+      <w:r>
+        <w:rPr>
+          <w:rFonts w:asciiTheme="minorHAnsi" w:hAnsiTheme="minorHAnsi" w:cstheme="minorHAnsi"/>
+        </w:rPr>
+        <w:t>dataset</w:t>
+      </w:r>
+      <w:r>
+        <w:rPr>
+          <w:rFonts w:asciiTheme="minorHAnsi" w:hAnsiTheme="minorHAnsi" w:cstheme="minorHAnsi"/>
+        </w:rPr>
+        <w:t xml:space="preserve"> </w:t>
+      </w:r>
+      <w:r>
+        <w:rPr>
+          <w:rFonts w:asciiTheme="minorHAnsi" w:hAnsiTheme="minorHAnsi" w:cstheme="minorHAnsi"/>
+        </w:rPr>
+        <w:t>include</w:t>
+      </w:r>
+      <w:r>
+        <w:rPr>
+          <w:rFonts w:asciiTheme="minorHAnsi" w:hAnsiTheme="minorHAnsi" w:cstheme="minorHAnsi"/>
+        </w:rPr>
+        <w:t>d</w:t>
+      </w:r>
+      <w:r>
+        <w:rPr>
+          <w:rFonts w:asciiTheme="minorHAnsi" w:hAnsiTheme="minorHAnsi" w:cstheme="minorHAnsi"/>
+        </w:rPr>
+        <w:t xml:space="preserve"> </w:t>
+      </w:r>
+      <w:r>
+        <w:rPr>
+          <w:rFonts w:asciiTheme="minorHAnsi" w:hAnsiTheme="minorHAnsi" w:cstheme="minorHAnsi"/>
+        </w:rPr>
+        <w:t>fish that would spawn</w:t>
+      </w:r>
+      <w:r>
+        <w:rPr>
+          <w:rFonts w:asciiTheme="minorHAnsi" w:hAnsiTheme="minorHAnsi" w:cstheme="minorHAnsi"/>
+        </w:rPr>
+        <w:t xml:space="preserve"> in </w:t>
+      </w:r>
+      <w:r>
+        <w:rPr>
+          <w:rFonts w:asciiTheme="minorHAnsi" w:hAnsiTheme="minorHAnsi" w:cstheme="minorHAnsi"/>
+        </w:rPr>
+        <w:t>2016-2021</w:t>
+      </w:r>
+      <w:r>
+        <w:rPr>
+          <w:rFonts w:asciiTheme="minorHAnsi" w:hAnsiTheme="minorHAnsi" w:cstheme="minorHAnsi"/>
+        </w:rPr>
+        <w:t xml:space="preserve"> (Spawn Years 2016-2021)</w:t>
+      </w:r>
+      <w:r>
+        <w:rPr>
+          <w:rFonts w:asciiTheme="minorHAnsi" w:hAnsiTheme="minorHAnsi" w:cstheme="minorHAnsi"/>
+        </w:rPr>
+        <w:t>, with data collect</w:t>
+      </w:r>
+      <w:r>
+        <w:rPr>
+          <w:rFonts w:asciiTheme="minorHAnsi" w:hAnsiTheme="minorHAnsi" w:cstheme="minorHAnsi"/>
+        </w:rPr>
+        <w:t>ion</w:t>
+      </w:r>
+      <w:r>
+        <w:rPr>
+          <w:rFonts w:asciiTheme="minorHAnsi" w:hAnsiTheme="minorHAnsi" w:cstheme="minorHAnsi"/>
+        </w:rPr>
+        <w:t xml:space="preserve"> beginning</w:t>
+      </w:r>
+      <w:r>
+        <w:rPr>
+          <w:rFonts w:asciiTheme="minorHAnsi" w:hAnsiTheme="minorHAnsi" w:cstheme="minorHAnsi"/>
+        </w:rPr>
+        <w:t xml:space="preserve"> </w:t>
+      </w:r>
+      <w:r>
+        <w:rPr>
+          <w:rFonts w:asciiTheme="minorHAnsi" w:hAnsiTheme="minorHAnsi" w:cstheme="minorHAnsi"/>
+        </w:rPr>
+        <w:t>July 15 of the previous</w:t>
+      </w:r>
+      <w:r>
+        <w:rPr>
+          <w:rFonts w:asciiTheme="minorHAnsi" w:hAnsiTheme="minorHAnsi" w:cstheme="minorHAnsi"/>
+        </w:rPr>
+        <w:t xml:space="preserve"> calendar year</w:t>
+      </w:r>
+      <w:r>
+        <w:rPr>
+          <w:rFonts w:asciiTheme="minorHAnsi" w:hAnsiTheme="minorHAnsi" w:cstheme="minorHAnsi"/>
+        </w:rPr>
+        <w:t xml:space="preserve"> (2015-2020)</w:t>
+      </w:r>
+      <w:r>
+        <w:rPr>
+          <w:rFonts w:asciiTheme="minorHAnsi" w:hAnsiTheme="minorHAnsi" w:cstheme="minorHAnsi"/>
+        </w:rPr>
+        <w:t>.</w:t>
+      </w:r>
+      <w:ins w:id="7" w:author="Mike Ackerman" w:date="2025-07-22T07:33:00Z">
+        <w:r>
+          <w:rPr>
+            <w:rFonts w:asciiTheme="minorHAnsi" w:hAnsiTheme="minorHAnsi" w:cstheme="minorHAnsi"/>
+          </w:rPr>
+          <w:t xml:space="preserve"> PIT-tagging is used to monitor upstream movement, run</w:t>
+        </w:r>
+      </w:ins>
+      <w:ins w:id="8" w:author="Mike Ackerman" w:date="2025-07-22T07:34:00Z">
+        <w:r>
+          <w:rPr>
+            <w:rFonts w:asciiTheme="minorHAnsi" w:hAnsiTheme="minorHAnsi" w:cstheme="minorHAnsi"/>
+          </w:rPr>
+          <w:t xml:space="preserve"> timing, and abundance to detection locations </w:t>
+        </w:r>
+      </w:ins>
+      <w:ins w:id="9" w:author="Mike Ackerman" w:date="2025-07-22T07:35:00Z">
+        <w:r>
+          <w:rPr>
+            <w:rFonts w:asciiTheme="minorHAnsi" w:hAnsiTheme="minorHAnsi" w:cstheme="minorHAnsi"/>
+          </w:rPr>
+          <w:t xml:space="preserve">throughout the basin and subsequent downstream </w:t>
+        </w:r>
+      </w:ins>
+      <w:ins w:id="10" w:author="Mike Ackerman" w:date="2025-07-22T07:36:00Z">
+        <w:r>
+          <w:rPr>
+            <w:rFonts w:asciiTheme="minorHAnsi" w:hAnsiTheme="minorHAnsi" w:cstheme="minorHAnsi"/>
+          </w:rPr>
+          <w:t xml:space="preserve">migrations to and through LGR and the Snake and Columbia rivers </w:t>
+        </w:r>
+        <w:proofErr w:type="spellStart"/>
+        <w:r>
+          <w:rPr>
+            <w:rFonts w:asciiTheme="minorHAnsi" w:hAnsiTheme="minorHAnsi" w:cstheme="minorHAnsi"/>
+          </w:rPr>
+          <w:t>hydros</w:t>
+        </w:r>
+      </w:ins>
+      <w:ins w:id="11" w:author="Mike Ackerman" w:date="2025-07-22T07:37:00Z">
+        <w:r>
+          <w:rPr>
+            <w:rFonts w:asciiTheme="minorHAnsi" w:hAnsiTheme="minorHAnsi" w:cstheme="minorHAnsi"/>
+          </w:rPr>
+          <w:t>ystem</w:t>
+        </w:r>
+        <w:proofErr w:type="spellEnd"/>
+        <w:r>
+          <w:rPr>
+            <w:rFonts w:asciiTheme="minorHAnsi" w:hAnsiTheme="minorHAnsi" w:cstheme="minorHAnsi"/>
+          </w:rPr>
+          <w:t>, possibly including repeat spawning migrations.</w:t>
+        </w:r>
+      </w:ins>
+      <w:r>
+        <w:rPr>
+          <w:rFonts w:asciiTheme="minorHAnsi" w:hAnsiTheme="minorHAnsi" w:cstheme="minorHAnsi"/>
+        </w:rPr>
+        <w:t xml:space="preserve"> </w:t>
+      </w:r>
+      <w:commentRangeStart w:id="12"/>
+      <w:r>
+        <w:rPr>
+          <w:rFonts w:asciiTheme="minorHAnsi" w:hAnsiTheme="minorHAnsi" w:cstheme="minorHAnsi"/>
+        </w:rPr>
+        <w:t>G</w:t>
+      </w:r>
+      <w:r>
+        <w:rPr>
+          <w:rFonts w:asciiTheme="minorHAnsi" w:hAnsiTheme="minorHAnsi" w:cstheme="minorHAnsi"/>
+        </w:rPr>
+        <w:t xml:space="preserve">enetic </w:t>
+      </w:r>
+      <w:r>
+        <w:rPr>
+          <w:rFonts w:asciiTheme="minorHAnsi" w:hAnsiTheme="minorHAnsi" w:cstheme="minorHAnsi"/>
+        </w:rPr>
+        <w:t xml:space="preserve">sex and </w:t>
+      </w:r>
+      <w:r>
+        <w:rPr>
+          <w:rFonts w:asciiTheme="minorHAnsi" w:hAnsiTheme="minorHAnsi" w:cstheme="minorHAnsi"/>
+        </w:rPr>
+        <w:t xml:space="preserve">genetic </w:t>
+      </w:r>
+      <w:r>
+        <w:rPr>
+          <w:rFonts w:asciiTheme="minorHAnsi" w:hAnsiTheme="minorHAnsi" w:cstheme="minorHAnsi"/>
+        </w:rPr>
+        <w:t xml:space="preserve">stock </w:t>
+      </w:r>
+      <w:del w:id="13" w:author="Mike Ackerman" w:date="2025-07-21T16:00:00Z">
+        <w:r>
+          <w:rPr>
+            <w:rFonts w:asciiTheme="minorHAnsi" w:hAnsiTheme="minorHAnsi" w:cstheme="minorHAnsi"/>
+          </w:rPr>
+          <w:delText>identification</w:delText>
+        </w:r>
+        <w:r>
+          <w:rPr>
+            <w:rFonts w:asciiTheme="minorHAnsi" w:hAnsiTheme="minorHAnsi" w:cstheme="minorHAnsi"/>
+          </w:rPr>
+          <w:delText xml:space="preserve"> </w:delText>
+        </w:r>
+      </w:del>
+      <w:ins w:id="14" w:author="Mike Ackerman" w:date="2025-07-21T16:00:00Z">
+        <w:r>
+          <w:rPr>
+            <w:rFonts w:asciiTheme="minorHAnsi" w:hAnsiTheme="minorHAnsi" w:cstheme="minorHAnsi"/>
+          </w:rPr>
+          <w:t xml:space="preserve">of origin </w:t>
+        </w:r>
+      </w:ins>
+      <w:r>
+        <w:rPr>
+          <w:rFonts w:asciiTheme="minorHAnsi" w:hAnsiTheme="minorHAnsi" w:cstheme="minorHAnsi"/>
+        </w:rPr>
+        <w:t>were</w:t>
+      </w:r>
+      <w:r>
+        <w:rPr>
+          <w:rFonts w:asciiTheme="minorHAnsi" w:hAnsiTheme="minorHAnsi" w:cstheme="minorHAnsi"/>
+        </w:rPr>
+        <w:t xml:space="preserve"> </w:t>
+      </w:r>
+      <w:r>
+        <w:rPr>
+          <w:rFonts w:asciiTheme="minorHAnsi" w:hAnsiTheme="minorHAnsi" w:cstheme="minorHAnsi"/>
+        </w:rPr>
+        <w:t xml:space="preserve">determined </w:t>
+      </w:r>
+      <w:r>
+        <w:rPr>
+          <w:rFonts w:asciiTheme="minorHAnsi" w:hAnsiTheme="minorHAnsi" w:cstheme="minorHAnsi"/>
+        </w:rPr>
+        <w:t xml:space="preserve">by analysis of </w:t>
+      </w:r>
+      <w:r>
+        <w:rPr>
+          <w:rFonts w:asciiTheme="minorHAnsi" w:hAnsiTheme="minorHAnsi" w:cstheme="minorHAnsi"/>
+        </w:rPr>
+        <w:t xml:space="preserve">tissue </w:t>
+      </w:r>
+      <w:r>
+        <w:rPr>
+          <w:rFonts w:asciiTheme="minorHAnsi" w:hAnsiTheme="minorHAnsi" w:cstheme="minorHAnsi"/>
+        </w:rPr>
+        <w:t>samples (</w:t>
+      </w:r>
+      <w:commentRangeStart w:id="15"/>
+      <w:r>
+        <w:rPr>
+          <w:rFonts w:asciiTheme="minorHAnsi" w:hAnsiTheme="minorHAnsi" w:cstheme="minorHAnsi"/>
+        </w:rPr>
+        <w:t>Ackerman et al. 2014, Steele et al. 2017</w:t>
+      </w:r>
+      <w:commentRangeEnd w:id="15"/>
+      <w:r>
+        <w:rPr>
+          <w:rStyle w:val="CommentReference"/>
+          <w:rFonts w:asciiTheme="minorHAnsi" w:hAnsiTheme="minorHAnsi" w:cstheme="minorBidi"/>
+        </w:rPr>
+        <w:commentReference w:id="15"/>
+      </w:r>
+      <w:r>
+        <w:rPr>
+          <w:rFonts w:asciiTheme="minorHAnsi" w:hAnsiTheme="minorHAnsi" w:cstheme="minorHAnsi"/>
+        </w:rPr>
+        <w:t>)</w:t>
+      </w:r>
+      <w:commentRangeEnd w:id="12"/>
+      <w:r>
+        <w:rPr>
+          <w:rStyle w:val="CommentReference"/>
+          <w:rFonts w:asciiTheme="minorHAnsi" w:hAnsiTheme="minorHAnsi" w:cstheme="minorBidi"/>
+        </w:rPr>
+        <w:commentReference w:id="12"/>
+      </w:r>
+      <w:r>
+        <w:rPr>
+          <w:rFonts w:asciiTheme="minorHAnsi" w:hAnsiTheme="minorHAnsi" w:cstheme="minorHAnsi"/>
+        </w:rPr>
+        <w:t xml:space="preserve">, and age </w:t>
       </w:r>
       <w:r>
         <w:rPr>
@@ -1463,8 +1571,8 @@
         </w:rPr>
         <w:t xml:space="preserve"> determined utilizing analysis of scale samples (</w:t>
       </w:r>
-      <w:commentRangeStart w:id="6"/>
-      <w:ins w:id="7" w:author="Mike Ackerman" w:date="2025-07-21T13:15:00Z">
+      <w:commentRangeStart w:id="16"/>
+      <w:ins w:id="17" w:author="Mike Ackerman" w:date="2025-07-21T13:15:00Z">
         <w:r>
           <w:rPr>
             <w:rFonts w:asciiTheme="minorHAnsi" w:hAnsiTheme="minorHAnsi" w:cstheme="minorHAnsi"/>
@@ -1472,17 +1580,17 @@
           <w:t>Wright et al. 2015</w:t>
         </w:r>
       </w:ins>
-      <w:commentRangeEnd w:id="6"/>
-      <w:ins w:id="8" w:author="Mike Ackerman" w:date="2025-07-21T13:17:00Z">
+      <w:commentRangeEnd w:id="16"/>
+      <w:ins w:id="18" w:author="Mike Ackerman" w:date="2025-07-21T13:17:00Z">
         <w:r>
           <w:rPr>
             <w:rStyle w:val="CommentReference"/>
             <w:rFonts w:asciiTheme="minorHAnsi" w:hAnsiTheme="minorHAnsi" w:cstheme="minorBidi"/>
           </w:rPr>
-          <w:commentReference w:id="6"/>
+          <w:commentReference w:id="16"/>
         </w:r>
       </w:ins>
-      <w:ins w:id="9" w:author="Mike Ackerman" w:date="2025-07-21T13:15:00Z">
+      <w:ins w:id="19" w:author="Mike Ackerman" w:date="2025-07-21T13:15:00Z">
         <w:r>
           <w:rPr>
             <w:rFonts w:asciiTheme="minorHAnsi" w:hAnsiTheme="minorHAnsi" w:cstheme="minorHAnsi"/>
@@ -1554,7 +1662,14 @@
         <w:rPr>
           <w:rFonts w:asciiTheme="minorHAnsi" w:hAnsiTheme="minorHAnsi" w:cstheme="minorHAnsi"/>
         </w:rPr>
-        <w:t xml:space="preserve"> from the pre-spawn dataset, as well as from the post-spawn and repeat spawner datasets (</w:t>
+        <w:t xml:space="preserve"> from the pre-spawn dataset, as well as from the post-spawn and repeat spawner </w:t>
+      </w:r>
+      <w:r>
+        <w:rPr>
+          <w:rFonts w:asciiTheme="minorHAnsi" w:hAnsiTheme="minorHAnsi" w:cstheme="minorHAnsi"/>
+        </w:rPr>
+        <w:lastRenderedPageBreak/>
+        <w:t>datasets (</w:t>
       </w:r>
       <w:r>
         <w:rPr>
@@ -1767,23 +1882,16 @@
         <w:rPr>
           <w:rFonts w:asciiTheme="minorHAnsi" w:hAnsiTheme="minorHAnsi" w:cstheme="minorHAnsi"/>
         </w:rPr>
-        <w:t>PIT-</w:t>
-      </w:r>
-      <w:r>
-        <w:rPr>
-          <w:rFonts w:asciiTheme="minorHAnsi" w:hAnsiTheme="minorHAnsi" w:cstheme="minorHAnsi"/>
-        </w:rPr>
-        <w:lastRenderedPageBreak/>
-        <w:t>arrays detect downstream migrating kelts at the JBS as well as at the spillway detector</w:t>
-      </w:r>
-      <w:ins w:id="10" w:author="Mike Ackerman" w:date="2025-07-21T13:20:00Z">
+        <w:t>PIT-arrays detect downstream migrating kelts at the JBS as well as at the spillway detector</w:t>
+      </w:r>
+      <w:ins w:id="20" w:author="Mike Ackerman" w:date="2025-07-21T13:20:00Z">
         <w:r>
           <w:rPr>
             <w:rFonts w:asciiTheme="minorHAnsi" w:hAnsiTheme="minorHAnsi" w:cstheme="minorHAnsi"/>
           </w:rPr>
           <w:t xml:space="preserve"> (</w:t>
         </w:r>
-        <w:commentRangeStart w:id="11"/>
+        <w:commentRangeStart w:id="21"/>
         <w:r>
           <w:rPr>
             <w:rFonts w:asciiTheme="minorHAnsi" w:hAnsiTheme="minorHAnsi" w:cstheme="minorHAnsi"/>
@@ -1791,17 +1899,17 @@
           <w:t>Axel et al. 2024</w:t>
         </w:r>
       </w:ins>
-      <w:commentRangeEnd w:id="11"/>
-      <w:ins w:id="12" w:author="Mike Ackerman" w:date="2025-07-21T13:22:00Z">
+      <w:commentRangeEnd w:id="21"/>
+      <w:ins w:id="22" w:author="Mike Ackerman" w:date="2025-07-21T13:22:00Z">
         <w:r>
           <w:rPr>
             <w:rStyle w:val="CommentReference"/>
             <w:rFonts w:asciiTheme="minorHAnsi" w:hAnsiTheme="minorHAnsi" w:cstheme="minorBidi"/>
           </w:rPr>
-          <w:commentReference w:id="11"/>
+          <w:commentReference w:id="21"/>
         </w:r>
       </w:ins>
-      <w:ins w:id="13" w:author="Mike Ackerman" w:date="2025-07-21T13:20:00Z">
+      <w:ins w:id="23" w:author="Mike Ackerman" w:date="2025-07-21T13:20:00Z">
         <w:r>
           <w:rPr>
             <w:rFonts w:asciiTheme="minorHAnsi" w:hAnsiTheme="minorHAnsi" w:cstheme="minorHAnsi"/>
@@ -2023,7 +2131,21 @@
         <w:rPr>
           <w:rFonts w:asciiTheme="minorHAnsi" w:hAnsiTheme="minorHAnsi" w:cstheme="minorHAnsi"/>
         </w:rPr>
-        <w:t xml:space="preserve">returned to the to the Snake River below </w:t>
+        <w:t xml:space="preserve">returned </w:t>
+      </w:r>
+      <w:del w:id="24" w:author="Mike Ackerman" w:date="2025-07-22T07:43:00Z">
+        <w:r>
+          <w:rPr>
+            <w:rFonts w:asciiTheme="minorHAnsi" w:hAnsiTheme="minorHAnsi" w:cstheme="minorHAnsi"/>
+          </w:rPr>
+          <w:delText xml:space="preserve">to the </w:delText>
+        </w:r>
+      </w:del>
+      <w:r>
+        <w:rPr>
+          <w:rFonts w:asciiTheme="minorHAnsi" w:hAnsiTheme="minorHAnsi" w:cstheme="minorHAnsi"/>
+        </w:rPr>
+        <w:t xml:space="preserve">to the Snake River below </w:t>
       </w:r>
       <w:r>
         <w:rPr>
@@ -2326,7 +2448,29 @@
         <w:rPr>
           <w:rFonts w:asciiTheme="minorHAnsi" w:hAnsiTheme="minorHAnsi" w:cstheme="minorHAnsi"/>
         </w:rPr>
-        <w:t xml:space="preserve">migrating upstream through </w:t>
+        <w:t>migrating upstream through</w:t>
+      </w:r>
+      <w:ins w:id="25" w:author="Mike Ackerman" w:date="2025-07-22T07:47:00Z">
+        <w:r>
+          <w:rPr>
+            <w:rFonts w:asciiTheme="minorHAnsi" w:hAnsiTheme="minorHAnsi" w:cstheme="minorHAnsi"/>
+          </w:rPr>
+          <w:t xml:space="preserve"> a series of PIT-tag antennas w</w:t>
+        </w:r>
+      </w:ins>
+      <w:ins w:id="26" w:author="Mike Ackerman" w:date="2025-07-22T07:48:00Z">
+        <w:r>
+          <w:rPr>
+            <w:rFonts w:asciiTheme="minorHAnsi" w:hAnsiTheme="minorHAnsi" w:cstheme="minorHAnsi"/>
+          </w:rPr>
+          <w:t>ithin</w:t>
+        </w:r>
+      </w:ins>
+      <w:r>
+        <w:rPr>
+          <w:rFonts w:asciiTheme="minorHAnsi" w:hAnsiTheme="minorHAnsi" w:cstheme="minorHAnsi"/>
+        </w:rPr>
+        <w:t xml:space="preserve"> </w:t>
       </w:r>
       <w:r>
         <w:rPr>
@@ -2352,17 +2496,25 @@
         </w:rPr>
         <w:t xml:space="preserve"> </w:t>
       </w:r>
-      <w:r>
-        <w:rPr>
-          <w:rFonts w:asciiTheme="minorHAnsi" w:hAnsiTheme="minorHAnsi" w:cstheme="minorHAnsi"/>
-        </w:rPr>
-        <w:t>PIT-array</w:t>
-      </w:r>
-      <w:r>
-        <w:rPr>
-          <w:rFonts w:asciiTheme="minorHAnsi" w:hAnsiTheme="minorHAnsi" w:cstheme="minorHAnsi"/>
-        </w:rPr>
-        <w:t xml:space="preserve"> during a second spawning migration</w:t>
+      <w:del w:id="27" w:author="Mike Ackerman" w:date="2025-07-22T07:48:00Z">
+        <w:r>
+          <w:rPr>
+            <w:rFonts w:asciiTheme="minorHAnsi" w:hAnsiTheme="minorHAnsi" w:cstheme="minorHAnsi"/>
+          </w:rPr>
+          <w:delText>PIT-array</w:delText>
+        </w:r>
+        <w:r>
+          <w:rPr>
+            <w:rFonts w:asciiTheme="minorHAnsi" w:hAnsiTheme="minorHAnsi" w:cstheme="minorHAnsi"/>
+          </w:rPr>
+          <w:delText xml:space="preserve"> </w:delText>
+        </w:r>
+      </w:del>
+      <w:r>
+        <w:rPr>
+          <w:rFonts w:asciiTheme="minorHAnsi" w:hAnsiTheme="minorHAnsi" w:cstheme="minorHAnsi"/>
+        </w:rPr>
+        <w:t>during a second spawning migration</w:t>
       </w:r>
       <w:r>
         <w:rPr>
@@ -2398,7 +2550,14 @@
         <w:rPr>
           <w:rFonts w:asciiTheme="minorHAnsi" w:hAnsiTheme="minorHAnsi" w:cstheme="minorHAnsi"/>
         </w:rPr>
-        <w:t xml:space="preserve"> – those that were reconditioned in captivity (Reconditioned RS) and those that were not reconditioned in captivity and thus presumably reconditioned in the wild (Natural RS). Natural RS had to have been tagged at LGR prior to spawning and then detected </w:t>
+        <w:t xml:space="preserve"> – those that were reconditioned in captivity (Reconditioned RS) and those that were not reconditioned in captivity and thus presumably reconditioned in the wild (Natural RS). </w:t>
+      </w:r>
+      <w:commentRangeStart w:id="28"/>
+      <w:r>
+        <w:rPr>
+          <w:rFonts w:asciiTheme="minorHAnsi" w:hAnsiTheme="minorHAnsi" w:cstheme="minorHAnsi"/>
+        </w:rPr>
+        <w:t xml:space="preserve">Natural RS had to have been tagged at LGR prior to spawning and then detected </w:t>
       </w:r>
       <w:r>
         <w:rPr>
@@ -2422,7 +2581,21 @@
         <w:rPr>
           <w:rFonts w:asciiTheme="minorHAnsi" w:hAnsiTheme="minorHAnsi" w:cstheme="minorHAnsi"/>
         </w:rPr>
-        <w:t xml:space="preserve">year. An estimate of total repeat spawners for each year was </w:t>
+        <w:t>year</w:t>
+      </w:r>
+      <w:commentRangeEnd w:id="28"/>
+      <w:r>
+        <w:rPr>
+          <w:rStyle w:val="CommentReference"/>
+          <w:rFonts w:asciiTheme="minorHAnsi" w:hAnsiTheme="minorHAnsi" w:cstheme="minorBidi"/>
+        </w:rPr>
+        <w:commentReference w:id="28"/>
+      </w:r>
+      <w:r>
+        <w:rPr>
+          <w:rFonts w:asciiTheme="minorHAnsi" w:hAnsiTheme="minorHAnsi" w:cstheme="minorHAnsi"/>
+        </w:rPr>
+        <w:t xml:space="preserve">. An estimate of total repeat spawners for each year was </w:t>
       </w:r>
       <w:r>
         <w:rPr>
@@ -2434,7 +2607,14 @@
         <w:rPr>
           <w:rFonts w:asciiTheme="minorHAnsi" w:hAnsiTheme="minorHAnsi" w:cstheme="minorHAnsi"/>
         </w:rPr>
-        <w:t xml:space="preserve">from this sample as previously described (Copeland et al. 2019). A Reconditioned RS had to be released by the </w:t>
+        <w:t xml:space="preserve">from this sample as previously described (Copeland et al. 2019). A Reconditioned </w:t>
+      </w:r>
+      <w:r>
+        <w:rPr>
+          <w:rFonts w:asciiTheme="minorHAnsi" w:hAnsiTheme="minorHAnsi" w:cstheme="minorHAnsi"/>
+        </w:rPr>
+        <w:lastRenderedPageBreak/>
+        <w:t xml:space="preserve">RS had to be released by the </w:t>
       </w:r>
       <w:r>
         <w:rPr>
@@ -2529,7 +2709,6 @@
           <w:iCs/>
           <w:u w:val="single"/>
         </w:rPr>
-        <w:lastRenderedPageBreak/>
         <w:t>Data analysis. –</w:t>
       </w:r>
       <w:r>
@@ -2548,7 +2727,14 @@
         <w:rPr>
           <w:rFonts w:asciiTheme="minorHAnsi" w:hAnsiTheme="minorHAnsi" w:cstheme="minorHAnsi"/>
         </w:rPr>
-        <w:t xml:space="preserve">To determine which fish in the pre-spawn dataset were detected migrating downstream after spawning through LGR, the Columbia Basin PIT Tag Information System (PTAGIS, www.ptagis.org) was queried with a list of </w:t>
+        <w:t xml:space="preserve">To determine which fish in the pre-spawn dataset were detected migrating downstream after spawning through LGR, the Columbia Basin PIT Tag Information System (PTAGIS, www.ptagis.org) was queried with </w:t>
+      </w:r>
+      <w:commentRangeStart w:id="29"/>
+      <w:r>
+        <w:rPr>
+          <w:rFonts w:asciiTheme="minorHAnsi" w:hAnsiTheme="minorHAnsi" w:cstheme="minorHAnsi"/>
+        </w:rPr>
+        <w:t xml:space="preserve">a list of </w:t>
       </w:r>
       <w:r>
         <w:rPr>
@@ -2560,7 +2746,21 @@
         <w:rPr>
           <w:rFonts w:asciiTheme="minorHAnsi" w:hAnsiTheme="minorHAnsi" w:cstheme="minorHAnsi"/>
         </w:rPr>
-        <w:t xml:space="preserve">fish that were tagged pre-spawn at LGR. Fish that were </w:t>
+        <w:t>fish that were tagged pre-spawn at LGR</w:t>
+      </w:r>
+      <w:commentRangeEnd w:id="29"/>
+      <w:r>
+        <w:rPr>
+          <w:rStyle w:val="CommentReference"/>
+          <w:rFonts w:asciiTheme="minorHAnsi" w:hAnsiTheme="minorHAnsi" w:cstheme="minorBidi"/>
+        </w:rPr>
+        <w:commentReference w:id="29"/>
+      </w:r>
+      <w:r>
+        <w:rPr>
+          <w:rFonts w:asciiTheme="minorHAnsi" w:hAnsiTheme="minorHAnsi" w:cstheme="minorHAnsi"/>
+        </w:rPr>
+        <w:t xml:space="preserve">. Fish that were </w:t>
       </w:r>
       <w:r>
         <w:rPr>
@@ -2614,7 +2814,36 @@
         <w:rPr>
           <w:rFonts w:asciiTheme="minorHAnsi" w:hAnsiTheme="minorHAnsi" w:cstheme="minorHAnsi"/>
         </w:rPr>
-        <w:t xml:space="preserve">. The number of detected fish for each year was divided by a detection efficiency estimate </w:t>
+        <w:t xml:space="preserve">. </w:t>
+      </w:r>
+      <w:commentRangeStart w:id="30"/>
+      <w:r>
+        <w:rPr>
+          <w:rFonts w:asciiTheme="minorHAnsi" w:hAnsiTheme="minorHAnsi" w:cstheme="minorHAnsi"/>
+        </w:rPr>
+        <w:t xml:space="preserve">The number of detected fish for each year was divided by a </w:t>
+      </w:r>
+      <w:proofErr w:type="spellStart"/>
+      <w:ins w:id="31" w:author="Mike Ackerman" w:date="2025-07-22T07:55:00Z">
+        <w:r>
+          <w:rPr>
+            <w:rFonts w:asciiTheme="minorHAnsi" w:hAnsiTheme="minorHAnsi" w:cstheme="minorHAnsi"/>
+          </w:rPr>
+          <w:t>kelt</w:t>
+        </w:r>
+        <w:proofErr w:type="spellEnd"/>
+        <w:r>
+          <w:rPr>
+            <w:rFonts w:asciiTheme="minorHAnsi" w:hAnsiTheme="minorHAnsi" w:cstheme="minorHAnsi"/>
+          </w:rPr>
+          <w:t xml:space="preserve"> </w:t>
+        </w:r>
+      </w:ins>
+      <w:r>
+        <w:rPr>
+          <w:rFonts w:asciiTheme="minorHAnsi" w:hAnsiTheme="minorHAnsi" w:cstheme="minorHAnsi"/>
+        </w:rPr>
+        <w:t xml:space="preserve">detection efficiency estimate </w:t>
       </w:r>
       <w:r>
         <w:rPr>
@@ -2639,6 +2868,14 @@
           <w:rFonts w:asciiTheme="minorHAnsi" w:hAnsiTheme="minorHAnsi" w:cstheme="minorHAnsi"/>
         </w:rPr>
         <w:t>. This new number was divided by the total tagged for that year, producing an estimate of the percentage of downstream migrating fish for each year.</w:t>
+      </w:r>
+      <w:commentRangeEnd w:id="30"/>
+      <w:r>
+        <w:rPr>
+          <w:rStyle w:val="CommentReference"/>
+          <w:rFonts w:asciiTheme="minorHAnsi" w:hAnsiTheme="minorHAnsi" w:cstheme="minorBidi"/>
+        </w:rPr>
+        <w:commentReference w:id="30"/>
       </w:r>
     </w:p>
     <w:p>
@@ -2663,7 +2900,7 @@
         </w:numPr>
         <w:spacing w:line="480" w:lineRule="auto"/>
         <w:rPr>
-          <w:ins w:id="14" w:author="Mike Ackerman" w:date="2025-07-21T13:28:00Z"/>
+          <w:ins w:id="32" w:author="Mike Ackerman" w:date="2025-07-21T13:28:00Z"/>
           <w:rFonts w:asciiTheme="minorHAnsi" w:hAnsiTheme="minorHAnsi" w:cstheme="minorHAnsi"/>
         </w:rPr>
       </w:pPr>
@@ -2683,12 +2920,12 @@
         </w:numPr>
         <w:spacing w:line="480" w:lineRule="auto"/>
         <w:rPr>
-          <w:del w:id="15" w:author="Mike Ackerman" w:date="2025-07-21T13:37:00Z"/>
-          <w:rFonts w:asciiTheme="minorHAnsi" w:hAnsiTheme="minorHAnsi" w:cstheme="minorHAnsi"/>
-        </w:rPr>
-      </w:pPr>
-      <w:commentRangeStart w:id="16"/>
-      <w:ins w:id="17" w:author="Mike Ackerman" w:date="2025-07-21T14:34:00Z">
+          <w:del w:id="33" w:author="Mike Ackerman" w:date="2025-07-21T13:37:00Z"/>
+          <w:rFonts w:asciiTheme="minorHAnsi" w:hAnsiTheme="minorHAnsi" w:cstheme="minorHAnsi"/>
+        </w:rPr>
+      </w:pPr>
+      <w:commentRangeStart w:id="34"/>
+      <w:ins w:id="35" w:author="Mike Ackerman" w:date="2025-07-21T14:34:00Z">
         <w:r>
           <w:rPr>
             <w:rFonts w:asciiTheme="minorHAnsi" w:hAnsiTheme="minorHAnsi" w:cstheme="minorHAnsi"/>
@@ -2696,17 +2933,17 @@
           <w:t>Detection</w:t>
         </w:r>
       </w:ins>
-      <w:commentRangeEnd w:id="16"/>
-      <w:ins w:id="18" w:author="Mike Ackerman" w:date="2025-07-21T14:49:00Z">
+      <w:commentRangeEnd w:id="34"/>
+      <w:ins w:id="36" w:author="Mike Ackerman" w:date="2025-07-21T14:49:00Z">
         <w:r>
           <w:rPr>
             <w:rStyle w:val="CommentReference"/>
             <w:rFonts w:asciiTheme="minorHAnsi" w:hAnsiTheme="minorHAnsi" w:cstheme="minorBidi"/>
           </w:rPr>
-          <w:commentReference w:id="16"/>
+          <w:commentReference w:id="34"/>
         </w:r>
       </w:ins>
-      <w:ins w:id="19" w:author="Mike Ackerman" w:date="2025-07-21T14:34:00Z">
+      <w:ins w:id="37" w:author="Mike Ackerman" w:date="2025-07-21T14:34:00Z">
         <w:r>
           <w:rPr>
             <w:rFonts w:asciiTheme="minorHAnsi" w:hAnsiTheme="minorHAnsi" w:cstheme="minorHAnsi"/>
@@ -2714,7 +2951,7 @@
           <w:t xml:space="preserve"> probabilities</w:t>
         </w:r>
       </w:ins>
-      <w:ins w:id="20" w:author="Mike Ackerman" w:date="2025-07-21T14:35:00Z">
+      <w:ins w:id="38" w:author="Mike Ackerman" w:date="2025-07-21T14:35:00Z">
         <w:r>
           <w:rPr>
             <w:rFonts w:asciiTheme="minorHAnsi" w:hAnsiTheme="minorHAnsi" w:cstheme="minorHAnsi"/>
@@ -2722,7 +2959,7 @@
           <w:t xml:space="preserve"> (efficiencies)</w:t>
         </w:r>
       </w:ins>
-      <w:ins w:id="21" w:author="Mike Ackerman" w:date="2025-07-21T14:34:00Z">
+      <w:ins w:id="39" w:author="Mike Ackerman" w:date="2025-07-21T14:34:00Z">
         <w:r>
           <w:rPr>
             <w:rFonts w:asciiTheme="minorHAnsi" w:hAnsiTheme="minorHAnsi" w:cstheme="minorHAnsi"/>
@@ -2730,7 +2967,7 @@
           <w:t xml:space="preserve"> of PIT-tagged, post-sp</w:t>
         </w:r>
       </w:ins>
-      <w:ins w:id="22" w:author="Mike Ackerman" w:date="2025-07-21T14:35:00Z">
+      <w:ins w:id="40" w:author="Mike Ackerman" w:date="2025-07-21T14:35:00Z">
         <w:r>
           <w:rPr>
             <w:rFonts w:asciiTheme="minorHAnsi" w:hAnsiTheme="minorHAnsi" w:cstheme="minorHAnsi"/>
@@ -2780,21 +3017,53 @@
           <w:t xml:space="preserve"> et al. 1992). The dataset included adult stee</w:t>
         </w:r>
       </w:ins>
-      <w:ins w:id="23" w:author="Mike Ackerman" w:date="2025-07-21T14:36:00Z">
-        <w:r>
-          <w:rPr>
-            <w:rFonts w:asciiTheme="minorHAnsi" w:hAnsiTheme="minorHAnsi" w:cstheme="minorHAnsi"/>
-          </w:rPr>
-          <w:t xml:space="preserve">lhead trapped and PIT-tagged (if not previously tagged) at the LGR adult trap during the systematic, random sampling period and designated as </w:t>
-        </w:r>
-        <w:r>
-          <w:rPr>
-            <w:rFonts w:asciiTheme="minorHAnsi" w:hAnsiTheme="minorHAnsi" w:cstheme="minorHAnsi"/>
+      <w:ins w:id="41" w:author="Mike Ackerman" w:date="2025-07-21T14:36:00Z">
+        <w:r>
+          <w:rPr>
+            <w:rFonts w:asciiTheme="minorHAnsi" w:hAnsiTheme="minorHAnsi" w:cstheme="minorHAnsi"/>
+          </w:rPr>
+          <w:t>lhead trapped and PIT-tagged</w:t>
+        </w:r>
+      </w:ins>
+      <w:ins w:id="42" w:author="Mike Ackerman" w:date="2025-07-22T08:32:00Z">
+        <w:r>
+          <w:rPr>
+            <w:rFonts w:asciiTheme="minorHAnsi" w:hAnsiTheme="minorHAnsi" w:cstheme="minorHAnsi"/>
+          </w:rPr>
+          <w:t xml:space="preserve"> - </w:t>
+        </w:r>
+      </w:ins>
+      <w:ins w:id="43" w:author="Mike Ackerman" w:date="2025-07-21T14:36:00Z">
+        <w:r>
+          <w:rPr>
+            <w:rFonts w:asciiTheme="minorHAnsi" w:hAnsiTheme="minorHAnsi" w:cstheme="minorHAnsi"/>
+          </w:rPr>
+          <w:t>if not previously tagged</w:t>
+        </w:r>
+      </w:ins>
+      <w:ins w:id="44" w:author="Mike Ackerman" w:date="2025-07-22T08:32:00Z">
+        <w:r>
+          <w:rPr>
+            <w:rFonts w:asciiTheme="minorHAnsi" w:hAnsiTheme="minorHAnsi" w:cstheme="minorHAnsi"/>
+          </w:rPr>
+          <w:t xml:space="preserve"> -</w:t>
+        </w:r>
+      </w:ins>
+      <w:ins w:id="45" w:author="Mike Ackerman" w:date="2025-07-21T14:36:00Z">
+        <w:r>
+          <w:rPr>
+            <w:rFonts w:asciiTheme="minorHAnsi" w:hAnsiTheme="minorHAnsi" w:cstheme="minorHAnsi"/>
+          </w:rPr>
+          <w:t xml:space="preserve"> at the LGR adult trap during the systematic, random sampling period and designated as </w:t>
+        </w:r>
+        <w:r>
+          <w:rPr>
+            <w:rFonts w:cstheme="minorHAnsi"/>
             <w:i/>
             <w:iCs/>
-            <w:rPrChange w:id="24" w:author="Mike Ackerman" w:date="2025-07-21T14:36:00Z">
+            <w:rPrChange w:id="46" w:author="Mike Ackerman" w:date="2025-07-21T14:36:00Z">
               <w:rPr>
-                <w:rFonts w:asciiTheme="minorHAnsi" w:hAnsiTheme="minorHAnsi" w:cstheme="minorHAnsi"/>
+                <w:rFonts w:cstheme="minorHAnsi"/>
               </w:rPr>
             </w:rPrChange>
           </w:rPr>
@@ -2821,7 +3090,7 @@
           <w:t xml:space="preserve"> et al. 2024). Complete tag histories were retrieved from PTAGIS and processed u</w:t>
         </w:r>
       </w:ins>
-      <w:ins w:id="25" w:author="Mike Ackerman" w:date="2025-07-21T14:37:00Z">
+      <w:ins w:id="47" w:author="Mike Ackerman" w:date="2025-07-21T14:37:00Z">
         <w:r>
           <w:rPr>
             <w:rFonts w:asciiTheme="minorHAnsi" w:hAnsiTheme="minorHAnsi" w:cstheme="minorHAnsi"/>
@@ -2848,10 +3117,33 @@
           <w:rPr>
             <w:rFonts w:asciiTheme="minorHAnsi" w:hAnsiTheme="minorHAnsi" w:cstheme="minorHAnsi"/>
           </w:rPr>
-          <w:t>compress() function (See et al. 2024), which collapsed temporally clustered observations at each location to retain only essential information: PIT-tag code, observation node, and minimum and maximum observation times. For previously PIT</w:t>
+          <w:t xml:space="preserve">compress() function (See et al. 2024), which collapsed temporally clustered </w:t>
+        </w:r>
+        <w:r>
+          <w:rPr>
+            <w:rFonts w:asciiTheme="minorHAnsi" w:hAnsiTheme="minorHAnsi" w:cstheme="minorHAnsi"/>
+          </w:rPr>
+          <w:lastRenderedPageBreak/>
+          <w:t xml:space="preserve">observations at each location to retain only essential information: PIT-tag code, observation </w:t>
         </w:r>
       </w:ins>
-      <w:ins w:id="26" w:author="Mike Ackerman" w:date="2025-07-21T14:38:00Z">
+      <w:ins w:id="48" w:author="Mike Ackerman" w:date="2025-07-22T08:34:00Z">
+        <w:r>
+          <w:rPr>
+            <w:rFonts w:asciiTheme="minorHAnsi" w:hAnsiTheme="minorHAnsi" w:cstheme="minorHAnsi"/>
+          </w:rPr>
+          <w:t>location</w:t>
+        </w:r>
+      </w:ins>
+      <w:ins w:id="49" w:author="Mike Ackerman" w:date="2025-07-21T14:37:00Z">
+        <w:r>
+          <w:rPr>
+            <w:rFonts w:asciiTheme="minorHAnsi" w:hAnsiTheme="minorHAnsi" w:cstheme="minorHAnsi"/>
+          </w:rPr>
+          <w:t>, and minimum and maximum observation times. For previously PIT</w:t>
+        </w:r>
+      </w:ins>
+      <w:ins w:id="50" w:author="Mike Ackerman" w:date="2025-07-21T14:38:00Z">
         <w:r>
           <w:rPr>
             <w:rFonts w:asciiTheme="minorHAnsi" w:hAnsiTheme="minorHAnsi" w:cstheme="minorHAnsi"/>
@@ -2869,7 +3161,7 @@
         </w:numPr>
         <w:spacing w:line="480" w:lineRule="auto"/>
         <w:rPr>
-          <w:ins w:id="27" w:author="Mike Ackerman" w:date="2025-07-21T14:46:00Z"/>
+          <w:ins w:id="51" w:author="Mike Ackerman" w:date="2025-07-21T14:46:00Z"/>
           <w:rFonts w:asciiTheme="minorHAnsi" w:hAnsiTheme="minorHAnsi" w:cstheme="minorHAnsi"/>
         </w:rPr>
       </w:pPr>
@@ -2883,11 +3175,11 @@
         </w:numPr>
         <w:spacing w:line="480" w:lineRule="auto"/>
         <w:rPr>
-          <w:ins w:id="28" w:author="Mike Ackerman" w:date="2025-07-21T14:46:00Z"/>
-          <w:rFonts w:asciiTheme="minorHAnsi" w:hAnsiTheme="minorHAnsi" w:cstheme="minorHAnsi"/>
-        </w:rPr>
-      </w:pPr>
-      <w:ins w:id="29" w:author="Mike Ackerman" w:date="2025-07-21T14:38:00Z">
+          <w:ins w:id="52" w:author="Mike Ackerman" w:date="2025-07-21T14:46:00Z"/>
+          <w:rFonts w:asciiTheme="minorHAnsi" w:hAnsiTheme="minorHAnsi" w:cstheme="minorHAnsi"/>
+        </w:rPr>
+      </w:pPr>
+      <w:ins w:id="53" w:author="Mike Ackerman" w:date="2025-07-21T14:38:00Z">
         <w:r>
           <w:rPr>
             <w:rFonts w:asciiTheme="minorHAnsi" w:hAnsiTheme="minorHAnsi" w:cstheme="minorHAnsi"/>
@@ -2895,7 +3187,7 @@
           <w:t>To estimate detection probability at LGR, the analysis focused on adult steelhead that were dete</w:t>
         </w:r>
       </w:ins>
-      <w:ins w:id="30" w:author="Mike Ackerman" w:date="2025-07-21T14:39:00Z">
+      <w:ins w:id="54" w:author="Mike Ackerman" w:date="2025-07-21T14:39:00Z">
         <w:r>
           <w:rPr>
             <w:rFonts w:asciiTheme="minorHAnsi" w:hAnsiTheme="minorHAnsi" w:cstheme="minorHAnsi"/>
@@ -2903,7 +3195,7 @@
           <w:t>cted upstream of LGR at instream PIT-tag detection systems (IPTDS) or mark-recapture-recovery (MRR) sites, indicating movement towards spawning areas. Capture histories were then constructed for ea</w:t>
         </w:r>
       </w:ins>
-      <w:ins w:id="31" w:author="Mike Ackerman" w:date="2025-07-21T14:40:00Z">
+      <w:ins w:id="55" w:author="Mike Ackerman" w:date="2025-07-21T14:40:00Z">
         <w:r>
           <w:rPr>
             <w:rFonts w:asciiTheme="minorHAnsi" w:hAnsiTheme="minorHAnsi" w:cstheme="minorHAnsi"/>
@@ -2925,7 +3217,7 @@
           <w:t xml:space="preserve"> at LGR (either via the juvenile bypass system or spillway antennas), and 3) any subsequent detection downstre</w:t>
         </w:r>
       </w:ins>
-      <w:ins w:id="32" w:author="Mike Ackerman" w:date="2025-07-21T14:41:00Z">
+      <w:ins w:id="56" w:author="Mike Ackerman" w:date="2025-07-21T14:41:00Z">
         <w:r>
           <w:rPr>
             <w:rFonts w:asciiTheme="minorHAnsi" w:hAnsiTheme="minorHAnsi" w:cstheme="minorHAnsi"/>
@@ -2961,15 +3253,47 @@
           <w:t xml:space="preserve"> removed from the river for reconditioning were excluded from </w:t>
         </w:r>
       </w:ins>
-      <w:ins w:id="33" w:author="Mike Ackerman" w:date="2025-07-21T14:42:00Z">
-        <w:r>
-          <w:rPr>
-            <w:rFonts w:asciiTheme="minorHAnsi" w:hAnsiTheme="minorHAnsi" w:cstheme="minorHAnsi"/>
-          </w:rPr>
-          <w:t>model estimation of detection and survival at LGR. Finally, the dataset was</w:t>
+      <w:ins w:id="57" w:author="Mike Ackerman" w:date="2025-07-21T14:42:00Z">
+        <w:r>
+          <w:rPr>
+            <w:rFonts w:asciiTheme="minorHAnsi" w:hAnsiTheme="minorHAnsi" w:cstheme="minorHAnsi"/>
+          </w:rPr>
+          <w:t>model estimation of detection and survival</w:t>
         </w:r>
       </w:ins>
-      <w:ins w:id="34" w:author="Mike Ackerman" w:date="2025-07-21T14:43:00Z">
+      <w:ins w:id="58" w:author="Mike Ackerman" w:date="2025-07-22T08:36:00Z">
+        <w:r>
+          <w:rPr>
+            <w:rFonts w:asciiTheme="minorHAnsi" w:hAnsiTheme="minorHAnsi" w:cstheme="minorHAnsi"/>
+          </w:rPr>
+          <w:t xml:space="preserve"> rates</w:t>
+        </w:r>
+      </w:ins>
+      <w:ins w:id="59" w:author="Mike Ackerman" w:date="2025-07-21T14:42:00Z">
+        <w:r>
+          <w:rPr>
+            <w:rFonts w:asciiTheme="minorHAnsi" w:hAnsiTheme="minorHAnsi" w:cstheme="minorHAnsi"/>
+          </w:rPr>
+          <w:t xml:space="preserve"> at LGR</w:t>
+        </w:r>
+      </w:ins>
+      <w:ins w:id="60" w:author="Mike Ackerman" w:date="2025-07-22T08:36:00Z">
+        <w:r>
+          <w:rPr>
+            <w:rFonts w:asciiTheme="minorHAnsi" w:hAnsiTheme="minorHAnsi" w:cstheme="minorHAnsi"/>
+          </w:rPr>
+          <w:t>, since they cannot be detected at downstream locations</w:t>
+        </w:r>
+      </w:ins>
+      <w:ins w:id="61" w:author="Mike Ackerman" w:date="2025-07-21T14:42:00Z">
+        <w:r>
+          <w:rPr>
+            <w:rFonts w:asciiTheme="minorHAnsi" w:hAnsiTheme="minorHAnsi" w:cstheme="minorHAnsi"/>
+          </w:rPr>
+          <w:t>. Finally, the dataset was</w:t>
+        </w:r>
+      </w:ins>
+      <w:ins w:id="62" w:author="Mike Ackerman" w:date="2025-07-21T14:43:00Z">
         <w:r>
           <w:rPr>
             <w:rFonts w:asciiTheme="minorHAnsi" w:hAnsiTheme="minorHAnsi" w:cstheme="minorHAnsi"/>
@@ -2977,7 +3301,7 @@
           <w:t xml:space="preserve"> further refined to exclude</w:t>
         </w:r>
       </w:ins>
-      <w:ins w:id="35" w:author="Mike Ackerman" w:date="2025-07-21T14:44:00Z">
+      <w:ins w:id="63" w:author="Mike Ackerman" w:date="2025-07-21T14:44:00Z">
         <w:r>
           <w:rPr>
             <w:rFonts w:asciiTheme="minorHAnsi" w:hAnsiTheme="minorHAnsi" w:cstheme="minorHAnsi"/>
@@ -2985,7 +3309,7 @@
           <w:t xml:space="preserve"> any individuals later identified as hatchery-origin </w:t>
         </w:r>
       </w:ins>
-      <w:ins w:id="36" w:author="Mike Ackerman" w:date="2025-07-21T14:45:00Z">
+      <w:ins w:id="64" w:author="Mike Ackerman" w:date="2025-07-21T14:45:00Z">
         <w:r>
           <w:rPr>
             <w:rFonts w:asciiTheme="minorHAnsi" w:hAnsiTheme="minorHAnsi" w:cstheme="minorHAnsi"/>
@@ -2993,7 +3317,7 @@
           <w:t>via parentage-based tagging (Steele et al. 2013) and individuals with un</w:t>
         </w:r>
       </w:ins>
-      <w:ins w:id="37" w:author="Mike Ackerman" w:date="2025-07-21T14:46:00Z">
+      <w:ins w:id="65" w:author="Mike Ackerman" w:date="2025-07-21T14:46:00Z">
         <w:r>
           <w:rPr>
             <w:rFonts w:asciiTheme="minorHAnsi" w:hAnsiTheme="minorHAnsi" w:cstheme="minorHAnsi"/>
@@ -3011,7 +3335,7 @@
         </w:numPr>
         <w:spacing w:line="480" w:lineRule="auto"/>
         <w:rPr>
-          <w:ins w:id="38" w:author="Mike Ackerman" w:date="2025-07-21T14:46:00Z"/>
+          <w:ins w:id="66" w:author="Mike Ackerman" w:date="2025-07-21T14:46:00Z"/>
           <w:rFonts w:asciiTheme="minorHAnsi" w:hAnsiTheme="minorHAnsi" w:cstheme="minorHAnsi"/>
         </w:rPr>
       </w:pPr>
@@ -3025,10 +3349,11 @@
         </w:numPr>
         <w:spacing w:line="480" w:lineRule="auto"/>
         <w:rPr>
-          <w:rFonts w:asciiTheme="minorHAnsi" w:hAnsiTheme="minorHAnsi" w:cstheme="minorHAnsi"/>
-        </w:rPr>
-      </w:pPr>
-      <w:ins w:id="39" w:author="Mike Ackerman" w:date="2025-07-21T14:46:00Z">
+          <w:ins w:id="67" w:author="Mike Ackerman" w:date="2025-07-22T08:37:00Z"/>
+          <w:rFonts w:asciiTheme="minorHAnsi" w:hAnsiTheme="minorHAnsi" w:cstheme="minorHAnsi"/>
+        </w:rPr>
+      </w:pPr>
+      <w:ins w:id="68" w:author="Mike Ackerman" w:date="2025-07-21T14:46:00Z">
         <w:r>
           <w:rPr>
             <w:rFonts w:asciiTheme="minorHAnsi" w:hAnsiTheme="minorHAnsi" w:cstheme="minorHAnsi"/>
@@ -3072,7 +3397,7 @@
           <w:t xml:space="preserve"> et al. 2013; R Core Team 2024)</w:t>
         </w:r>
       </w:ins>
-      <w:ins w:id="40" w:author="Mike Ackerman" w:date="2025-07-21T14:47:00Z">
+      <w:ins w:id="69" w:author="Mike Ackerman" w:date="2025-07-21T14:47:00Z">
         <w:r>
           <w:rPr>
             <w:rFonts w:asciiTheme="minorHAnsi" w:hAnsiTheme="minorHAnsi" w:cstheme="minorHAnsi"/>
@@ -3092,7 +3417,7 @@
           <w:t>; the product of true survival and m</w:t>
         </w:r>
       </w:ins>
-      <w:ins w:id="41" w:author="Mike Ackerman" w:date="2025-07-21T14:48:00Z">
+      <w:ins w:id="70" w:author="Mike Ackerman" w:date="2025-07-21T14:48:00Z">
         <w:r>
           <w:rPr>
             <w:rFonts w:asciiTheme="minorHAnsi" w:hAnsiTheme="minorHAnsi" w:cstheme="minorHAnsi"/>
@@ -3103,7 +3428,46 @@
           <w:rPr>
             <w:rFonts w:asciiTheme="minorHAnsi" w:hAnsiTheme="minorHAnsi" w:cstheme="minorHAnsi"/>
           </w:rPr>
-          <w:t>A logit-link function was used to relate covariates to detection and survival probabilities. Candidate models included biologically plausible interaction terms (e.g., spawn year × population, population × sex) and were ranked using Akaike’s Information Criterion (AIC; Akaike 1974) to identify the most parsimonious model. The top model included spawn year as a predictor of detection probability and spawn year, population, and sex as predictors of apparent survival.</w:t>
+          <w:t xml:space="preserve">A logit-link function was used to relate covariates to detection and survival probabilities. Candidate models included biologically plausible interaction terms (e.g., </w:t>
+        </w:r>
+        <w:r>
+          <w:rPr>
+            <w:rFonts w:asciiTheme="minorHAnsi" w:hAnsiTheme="minorHAnsi" w:cstheme="minorHAnsi"/>
+          </w:rPr>
+          <w:lastRenderedPageBreak/>
+          <w:t xml:space="preserve">spawn year × population, population × sex) and were ranked using Akaike’s Information Criterion (AIC; Akaike 1974) to identify the most parsimonious model. The top model included spawn year as a predictor of detection probability and spawn year, </w:t>
+        </w:r>
+      </w:ins>
+      <w:ins w:id="71" w:author="Mike Ackerman" w:date="2025-07-22T08:37:00Z">
+        <w:r>
+          <w:rPr>
+            <w:rFonts w:asciiTheme="minorHAnsi" w:hAnsiTheme="minorHAnsi" w:cstheme="minorHAnsi"/>
+          </w:rPr>
+          <w:t xml:space="preserve">spawning </w:t>
+        </w:r>
+      </w:ins>
+      <w:ins w:id="72" w:author="Mike Ackerman" w:date="2025-07-21T14:48:00Z">
+        <w:r>
+          <w:rPr>
+            <w:rFonts w:asciiTheme="minorHAnsi" w:hAnsiTheme="minorHAnsi" w:cstheme="minorHAnsi"/>
+          </w:rPr>
+          <w:t>population</w:t>
+        </w:r>
+      </w:ins>
+      <w:ins w:id="73" w:author="Mike Ackerman" w:date="2025-07-22T08:37:00Z">
+        <w:r>
+          <w:rPr>
+            <w:rFonts w:asciiTheme="minorHAnsi" w:hAnsiTheme="minorHAnsi" w:cstheme="minorHAnsi"/>
+          </w:rPr>
+          <w:t xml:space="preserve"> (based on observations at upstream IPTDS and MRR sites during the spawning run)</w:t>
+        </w:r>
+      </w:ins>
+      <w:ins w:id="74" w:author="Mike Ackerman" w:date="2025-07-21T14:48:00Z">
+        <w:r>
+          <w:rPr>
+            <w:rFonts w:asciiTheme="minorHAnsi" w:hAnsiTheme="minorHAnsi" w:cstheme="minorHAnsi"/>
+          </w:rPr>
+          <w:t>, and sex as predictors of apparent survival.</w:t>
         </w:r>
       </w:ins>
     </w:p>
@@ -3119,193 +3483,6 @@
           <w:rFonts w:asciiTheme="minorHAnsi" w:hAnsiTheme="minorHAnsi" w:cstheme="minorHAnsi"/>
         </w:rPr>
       </w:pPr>
-      <w:r>
-        <w:rPr>
-          <w:rFonts w:asciiTheme="minorHAnsi" w:hAnsiTheme="minorHAnsi" w:cstheme="minorHAnsi"/>
-        </w:rPr>
-        <w:lastRenderedPageBreak/>
-        <w:t xml:space="preserve">To determine </w:t>
-      </w:r>
-      <w:r>
-        <w:rPr>
-          <w:rFonts w:asciiTheme="minorHAnsi" w:hAnsiTheme="minorHAnsi" w:cstheme="minorHAnsi"/>
-        </w:rPr>
-        <w:t>which fish</w:t>
-      </w:r>
-      <w:r>
-        <w:rPr>
-          <w:rFonts w:asciiTheme="minorHAnsi" w:hAnsiTheme="minorHAnsi" w:cstheme="minorHAnsi"/>
-        </w:rPr>
-        <w:t xml:space="preserve"> in the pre-spawn </w:t>
-      </w:r>
-      <w:r>
-        <w:rPr>
-          <w:rFonts w:asciiTheme="minorHAnsi" w:hAnsiTheme="minorHAnsi" w:cstheme="minorHAnsi"/>
-        </w:rPr>
-        <w:t>dataset</w:t>
-      </w:r>
-      <w:r>
-        <w:rPr>
-          <w:rFonts w:asciiTheme="minorHAnsi" w:hAnsiTheme="minorHAnsi" w:cstheme="minorHAnsi"/>
-        </w:rPr>
-        <w:t xml:space="preserve"> </w:t>
-      </w:r>
-      <w:r>
-        <w:rPr>
-          <w:rFonts w:asciiTheme="minorHAnsi" w:hAnsiTheme="minorHAnsi" w:cstheme="minorHAnsi"/>
-        </w:rPr>
-        <w:t xml:space="preserve">were </w:t>
-      </w:r>
-      <w:r>
-        <w:rPr>
-          <w:rFonts w:asciiTheme="minorHAnsi" w:hAnsiTheme="minorHAnsi" w:cstheme="minorHAnsi"/>
-        </w:rPr>
-        <w:t xml:space="preserve">encountered </w:t>
-      </w:r>
-      <w:r>
-        <w:rPr>
-          <w:rFonts w:asciiTheme="minorHAnsi" w:hAnsiTheme="minorHAnsi" w:cstheme="minorHAnsi"/>
-        </w:rPr>
-        <w:t xml:space="preserve">and collected </w:t>
-      </w:r>
-      <w:r>
-        <w:rPr>
-          <w:rFonts w:asciiTheme="minorHAnsi" w:hAnsiTheme="minorHAnsi" w:cstheme="minorHAnsi"/>
-        </w:rPr>
-        <w:t xml:space="preserve">in the post-spawn </w:t>
-      </w:r>
-      <w:r>
-        <w:rPr>
-          <w:rFonts w:asciiTheme="minorHAnsi" w:hAnsiTheme="minorHAnsi" w:cstheme="minorHAnsi"/>
-        </w:rPr>
-        <w:t>dataset</w:t>
-      </w:r>
-      <w:r>
-        <w:rPr>
-          <w:rFonts w:asciiTheme="minorHAnsi" w:hAnsiTheme="minorHAnsi" w:cstheme="minorHAnsi"/>
-        </w:rPr>
-        <w:t xml:space="preserve">, </w:t>
-      </w:r>
-      <w:r>
-        <w:rPr>
-          <w:rFonts w:asciiTheme="minorHAnsi" w:hAnsiTheme="minorHAnsi" w:cstheme="minorHAnsi"/>
-        </w:rPr>
-        <w:t>PIT-tag lists were compared</w:t>
-      </w:r>
-      <w:r>
-        <w:rPr>
-          <w:rFonts w:asciiTheme="minorHAnsi" w:hAnsiTheme="minorHAnsi" w:cstheme="minorHAnsi"/>
-        </w:rPr>
-        <w:t xml:space="preserve">, and fish in the pre-spawn </w:t>
-      </w:r>
-      <w:r>
-        <w:rPr>
-          <w:rFonts w:asciiTheme="minorHAnsi" w:hAnsiTheme="minorHAnsi" w:cstheme="minorHAnsi"/>
-        </w:rPr>
-        <w:t>dataset</w:t>
-      </w:r>
-      <w:r>
-        <w:rPr>
-          <w:rFonts w:asciiTheme="minorHAnsi" w:hAnsiTheme="minorHAnsi" w:cstheme="minorHAnsi"/>
-        </w:rPr>
-        <w:t xml:space="preserve"> were identified</w:t>
-      </w:r>
-      <w:r>
-        <w:rPr>
-          <w:rFonts w:asciiTheme="minorHAnsi" w:hAnsiTheme="minorHAnsi" w:cstheme="minorHAnsi"/>
-        </w:rPr>
-        <w:t xml:space="preserve">. </w:t>
-      </w:r>
-      <w:r>
-        <w:rPr>
-          <w:rFonts w:asciiTheme="minorHAnsi" w:hAnsiTheme="minorHAnsi" w:cstheme="minorHAnsi"/>
-        </w:rPr>
-        <w:t xml:space="preserve">Percentages of fish encountered and collected as a portion of the pre-spawn </w:t>
-      </w:r>
-      <w:r>
-        <w:rPr>
-          <w:rFonts w:asciiTheme="minorHAnsi" w:hAnsiTheme="minorHAnsi" w:cstheme="minorHAnsi"/>
-        </w:rPr>
-        <w:t>dataset</w:t>
-      </w:r>
-      <w:r>
-        <w:rPr>
-          <w:rFonts w:asciiTheme="minorHAnsi" w:hAnsiTheme="minorHAnsi" w:cstheme="minorHAnsi"/>
-        </w:rPr>
-        <w:t xml:space="preserve"> were calculated</w:t>
-      </w:r>
-      <w:r>
-        <w:rPr>
-          <w:rFonts w:asciiTheme="minorHAnsi" w:hAnsiTheme="minorHAnsi" w:cstheme="minorHAnsi"/>
-        </w:rPr>
-        <w:t>.</w:t>
-      </w:r>
-      <w:r>
-        <w:rPr>
-          <w:rFonts w:asciiTheme="minorHAnsi" w:hAnsiTheme="minorHAnsi" w:cstheme="minorHAnsi"/>
-        </w:rPr>
-        <w:t xml:space="preserve"> </w:t>
-      </w:r>
-      <w:r>
-        <w:rPr>
-          <w:rFonts w:asciiTheme="minorHAnsi" w:hAnsiTheme="minorHAnsi" w:cstheme="minorHAnsi"/>
-        </w:rPr>
-        <w:t xml:space="preserve">The repeat spawner </w:t>
-      </w:r>
-      <w:r>
-        <w:rPr>
-          <w:rFonts w:asciiTheme="minorHAnsi" w:hAnsiTheme="minorHAnsi" w:cstheme="minorHAnsi"/>
-        </w:rPr>
-        <w:t xml:space="preserve">dataset </w:t>
-      </w:r>
-      <w:r>
-        <w:rPr>
-          <w:rFonts w:asciiTheme="minorHAnsi" w:hAnsiTheme="minorHAnsi" w:cstheme="minorHAnsi"/>
-        </w:rPr>
-        <w:t xml:space="preserve">was constructed by querying PTAGIS with lists of tags from the pre-spawn </w:t>
-      </w:r>
-      <w:r>
-        <w:rPr>
-          <w:rFonts w:asciiTheme="minorHAnsi" w:hAnsiTheme="minorHAnsi" w:cstheme="minorHAnsi"/>
-        </w:rPr>
-        <w:t>dataset</w:t>
-      </w:r>
-      <w:r>
-        <w:rPr>
-          <w:rFonts w:asciiTheme="minorHAnsi" w:hAnsiTheme="minorHAnsi" w:cstheme="minorHAnsi"/>
-        </w:rPr>
-        <w:t xml:space="preserve"> and fish released by the KRP for spawn years 2016-2021. Fish detected on a repeat spawning migration through LGR were categorized as Natural or Reconditioned RS, and Reconditioned RS were partitioned into those with a tag from the pre-spawn </w:t>
-      </w:r>
-      <w:r>
-        <w:rPr>
-          <w:rFonts w:asciiTheme="minorHAnsi" w:hAnsiTheme="minorHAnsi" w:cstheme="minorHAnsi"/>
-        </w:rPr>
-        <w:t>dataset</w:t>
-      </w:r>
-      <w:r>
-        <w:rPr>
-          <w:rFonts w:asciiTheme="minorHAnsi" w:hAnsiTheme="minorHAnsi" w:cstheme="minorHAnsi"/>
-        </w:rPr>
-        <w:t xml:space="preserve"> and those without. Percentages </w:t>
-      </w:r>
-      <w:r>
-        <w:rPr>
-          <w:rFonts w:asciiTheme="minorHAnsi" w:hAnsiTheme="minorHAnsi" w:cstheme="minorHAnsi"/>
-        </w:rPr>
-        <w:t xml:space="preserve">of Natural and Reconditioned fish tagged in the pre-spawn </w:t>
-      </w:r>
-      <w:r>
-        <w:rPr>
-          <w:rFonts w:asciiTheme="minorHAnsi" w:hAnsiTheme="minorHAnsi" w:cstheme="minorHAnsi"/>
-        </w:rPr>
-        <w:t>dataset</w:t>
-      </w:r>
-      <w:r>
-        <w:rPr>
-          <w:rFonts w:asciiTheme="minorHAnsi" w:hAnsiTheme="minorHAnsi" w:cstheme="minorHAnsi"/>
-        </w:rPr>
-        <w:t xml:space="preserve"> and then detected on a subsequent spawning migration were calculated.</w:t>
-      </w:r>
     </w:p>
     <w:p>
       <w:pPr>
@@ -3319,6 +3496,192 @@
           <w:rFonts w:asciiTheme="minorHAnsi" w:hAnsiTheme="minorHAnsi" w:cstheme="minorHAnsi"/>
         </w:rPr>
       </w:pPr>
+      <w:r>
+        <w:rPr>
+          <w:rFonts w:asciiTheme="minorHAnsi" w:hAnsiTheme="minorHAnsi" w:cstheme="minorHAnsi"/>
+        </w:rPr>
+        <w:t xml:space="preserve">To determine </w:t>
+      </w:r>
+      <w:r>
+        <w:rPr>
+          <w:rFonts w:asciiTheme="minorHAnsi" w:hAnsiTheme="minorHAnsi" w:cstheme="minorHAnsi"/>
+        </w:rPr>
+        <w:t>which fish</w:t>
+      </w:r>
+      <w:r>
+        <w:rPr>
+          <w:rFonts w:asciiTheme="minorHAnsi" w:hAnsiTheme="minorHAnsi" w:cstheme="minorHAnsi"/>
+        </w:rPr>
+        <w:t xml:space="preserve"> in the pre-spawn </w:t>
+      </w:r>
+      <w:r>
+        <w:rPr>
+          <w:rFonts w:asciiTheme="minorHAnsi" w:hAnsiTheme="minorHAnsi" w:cstheme="minorHAnsi"/>
+        </w:rPr>
+        <w:t>dataset</w:t>
+      </w:r>
+      <w:r>
+        <w:rPr>
+          <w:rFonts w:asciiTheme="minorHAnsi" w:hAnsiTheme="minorHAnsi" w:cstheme="minorHAnsi"/>
+        </w:rPr>
+        <w:t xml:space="preserve"> </w:t>
+      </w:r>
+      <w:r>
+        <w:rPr>
+          <w:rFonts w:asciiTheme="minorHAnsi" w:hAnsiTheme="minorHAnsi" w:cstheme="minorHAnsi"/>
+        </w:rPr>
+        <w:t xml:space="preserve">were </w:t>
+      </w:r>
+      <w:r>
+        <w:rPr>
+          <w:rFonts w:asciiTheme="minorHAnsi" w:hAnsiTheme="minorHAnsi" w:cstheme="minorHAnsi"/>
+        </w:rPr>
+        <w:t xml:space="preserve">encountered </w:t>
+      </w:r>
+      <w:r>
+        <w:rPr>
+          <w:rFonts w:asciiTheme="minorHAnsi" w:hAnsiTheme="minorHAnsi" w:cstheme="minorHAnsi"/>
+        </w:rPr>
+        <w:t xml:space="preserve">and collected </w:t>
+      </w:r>
+      <w:r>
+        <w:rPr>
+          <w:rFonts w:asciiTheme="minorHAnsi" w:hAnsiTheme="minorHAnsi" w:cstheme="minorHAnsi"/>
+        </w:rPr>
+        <w:t xml:space="preserve">in the post-spawn </w:t>
+      </w:r>
+      <w:r>
+        <w:rPr>
+          <w:rFonts w:asciiTheme="minorHAnsi" w:hAnsiTheme="minorHAnsi" w:cstheme="minorHAnsi"/>
+        </w:rPr>
+        <w:t>dataset</w:t>
+      </w:r>
+      <w:r>
+        <w:rPr>
+          <w:rFonts w:asciiTheme="minorHAnsi" w:hAnsiTheme="minorHAnsi" w:cstheme="minorHAnsi"/>
+        </w:rPr>
+        <w:t xml:space="preserve">, </w:t>
+      </w:r>
+      <w:r>
+        <w:rPr>
+          <w:rFonts w:asciiTheme="minorHAnsi" w:hAnsiTheme="minorHAnsi" w:cstheme="minorHAnsi"/>
+        </w:rPr>
+        <w:t>PIT-tag lists were compared</w:t>
+      </w:r>
+      <w:r>
+        <w:rPr>
+          <w:rFonts w:asciiTheme="minorHAnsi" w:hAnsiTheme="minorHAnsi" w:cstheme="minorHAnsi"/>
+        </w:rPr>
+        <w:t xml:space="preserve">, and fish in the pre-spawn </w:t>
+      </w:r>
+      <w:r>
+        <w:rPr>
+          <w:rFonts w:asciiTheme="minorHAnsi" w:hAnsiTheme="minorHAnsi" w:cstheme="minorHAnsi"/>
+        </w:rPr>
+        <w:t>dataset</w:t>
+      </w:r>
+      <w:r>
+        <w:rPr>
+          <w:rFonts w:asciiTheme="minorHAnsi" w:hAnsiTheme="minorHAnsi" w:cstheme="minorHAnsi"/>
+        </w:rPr>
+        <w:t xml:space="preserve"> were identified</w:t>
+      </w:r>
+      <w:r>
+        <w:rPr>
+          <w:rFonts w:asciiTheme="minorHAnsi" w:hAnsiTheme="minorHAnsi" w:cstheme="minorHAnsi"/>
+        </w:rPr>
+        <w:t xml:space="preserve">. </w:t>
+      </w:r>
+      <w:r>
+        <w:rPr>
+          <w:rFonts w:asciiTheme="minorHAnsi" w:hAnsiTheme="minorHAnsi" w:cstheme="minorHAnsi"/>
+        </w:rPr>
+        <w:t xml:space="preserve">Percentages of fish encountered and collected as a portion of the pre-spawn </w:t>
+      </w:r>
+      <w:r>
+        <w:rPr>
+          <w:rFonts w:asciiTheme="minorHAnsi" w:hAnsiTheme="minorHAnsi" w:cstheme="minorHAnsi"/>
+        </w:rPr>
+        <w:t>dataset</w:t>
+      </w:r>
+      <w:r>
+        <w:rPr>
+          <w:rFonts w:asciiTheme="minorHAnsi" w:hAnsiTheme="minorHAnsi" w:cstheme="minorHAnsi"/>
+        </w:rPr>
+        <w:t xml:space="preserve"> were calculated</w:t>
+      </w:r>
+      <w:r>
+        <w:rPr>
+          <w:rFonts w:asciiTheme="minorHAnsi" w:hAnsiTheme="minorHAnsi" w:cstheme="minorHAnsi"/>
+        </w:rPr>
+        <w:t>.</w:t>
+      </w:r>
+      <w:r>
+        <w:rPr>
+          <w:rFonts w:asciiTheme="minorHAnsi" w:hAnsiTheme="minorHAnsi" w:cstheme="minorHAnsi"/>
+        </w:rPr>
+        <w:t xml:space="preserve"> </w:t>
+      </w:r>
+      <w:r>
+        <w:rPr>
+          <w:rFonts w:asciiTheme="minorHAnsi" w:hAnsiTheme="minorHAnsi" w:cstheme="minorHAnsi"/>
+        </w:rPr>
+        <w:t xml:space="preserve">The repeat spawner </w:t>
+      </w:r>
+      <w:r>
+        <w:rPr>
+          <w:rFonts w:asciiTheme="minorHAnsi" w:hAnsiTheme="minorHAnsi" w:cstheme="minorHAnsi"/>
+        </w:rPr>
+        <w:t xml:space="preserve">dataset </w:t>
+      </w:r>
+      <w:r>
+        <w:rPr>
+          <w:rFonts w:asciiTheme="minorHAnsi" w:hAnsiTheme="minorHAnsi" w:cstheme="minorHAnsi"/>
+        </w:rPr>
+        <w:t xml:space="preserve">was constructed by querying PTAGIS with lists of tags from the pre-spawn </w:t>
+      </w:r>
+      <w:r>
+        <w:rPr>
+          <w:rFonts w:asciiTheme="minorHAnsi" w:hAnsiTheme="minorHAnsi" w:cstheme="minorHAnsi"/>
+        </w:rPr>
+        <w:t>dataset</w:t>
+      </w:r>
+      <w:r>
+        <w:rPr>
+          <w:rFonts w:asciiTheme="minorHAnsi" w:hAnsiTheme="minorHAnsi" w:cstheme="minorHAnsi"/>
+        </w:rPr>
+        <w:t xml:space="preserve"> and fish released by the KRP for spawn years 2016-2021. Fish detected on a repeat spawning migration through LGR were categorized as Natural or Reconditioned RS, and Reconditioned RS were partitioned into those with a tag from the pre-spawn </w:t>
+      </w:r>
+      <w:r>
+        <w:rPr>
+          <w:rFonts w:asciiTheme="minorHAnsi" w:hAnsiTheme="minorHAnsi" w:cstheme="minorHAnsi"/>
+        </w:rPr>
+        <w:t>dataset</w:t>
+      </w:r>
+      <w:r>
+        <w:rPr>
+          <w:rFonts w:asciiTheme="minorHAnsi" w:hAnsiTheme="minorHAnsi" w:cstheme="minorHAnsi"/>
+        </w:rPr>
+        <w:t xml:space="preserve"> and those without. Percentages </w:t>
+      </w:r>
+      <w:r>
+        <w:rPr>
+          <w:rFonts w:asciiTheme="minorHAnsi" w:hAnsiTheme="minorHAnsi" w:cstheme="minorHAnsi"/>
+        </w:rPr>
+        <w:t xml:space="preserve">of Natural and Reconditioned fish tagged in the pre-spawn </w:t>
+      </w:r>
+      <w:r>
+        <w:rPr>
+          <w:rFonts w:asciiTheme="minorHAnsi" w:hAnsiTheme="minorHAnsi" w:cstheme="minorHAnsi"/>
+        </w:rPr>
+        <w:t>dataset</w:t>
+      </w:r>
+      <w:r>
+        <w:rPr>
+          <w:rFonts w:asciiTheme="minorHAnsi" w:hAnsiTheme="minorHAnsi" w:cstheme="minorHAnsi"/>
+        </w:rPr>
+        <w:t xml:space="preserve"> and then detected on a subsequent spawning migration were calculated.</w:t>
+      </w:r>
     </w:p>
     <w:p>
       <w:pPr>
@@ -3332,200 +3695,230 @@
           <w:rFonts w:asciiTheme="minorHAnsi" w:hAnsiTheme="minorHAnsi" w:cstheme="minorHAnsi"/>
         </w:rPr>
       </w:pPr>
-      <w:r>
-        <w:rPr>
-          <w:rFonts w:asciiTheme="minorHAnsi" w:hAnsiTheme="minorHAnsi" w:cstheme="minorHAnsi"/>
-        </w:rPr>
-        <w:t xml:space="preserve">All RS </w:t>
-      </w:r>
-      <w:r>
-        <w:rPr>
-          <w:rFonts w:asciiTheme="minorHAnsi" w:hAnsiTheme="minorHAnsi" w:cstheme="minorHAnsi"/>
-        </w:rPr>
-        <w:t xml:space="preserve">were </w:t>
-      </w:r>
-      <w:r>
-        <w:rPr>
-          <w:rFonts w:asciiTheme="minorHAnsi" w:hAnsiTheme="minorHAnsi" w:cstheme="minorHAnsi"/>
-        </w:rPr>
-        <w:t>categorized as either</w:t>
-      </w:r>
-      <w:r>
-        <w:rPr>
-          <w:rFonts w:asciiTheme="minorHAnsi" w:hAnsiTheme="minorHAnsi" w:cstheme="minorHAnsi"/>
-        </w:rPr>
-        <w:t xml:space="preserve"> </w:t>
-      </w:r>
-      <w:r>
-        <w:rPr>
-          <w:rFonts w:asciiTheme="minorHAnsi" w:hAnsiTheme="minorHAnsi" w:cstheme="minorHAnsi"/>
-        </w:rPr>
-        <w:t>c</w:t>
-      </w:r>
-      <w:r>
-        <w:rPr>
-          <w:rFonts w:asciiTheme="minorHAnsi" w:hAnsiTheme="minorHAnsi" w:cstheme="minorHAnsi"/>
-        </w:rPr>
-        <w:t xml:space="preserve">onsecutive </w:t>
-      </w:r>
-      <w:r>
-        <w:rPr>
-          <w:rFonts w:asciiTheme="minorHAnsi" w:hAnsiTheme="minorHAnsi" w:cstheme="minorHAnsi"/>
-        </w:rPr>
-        <w:t xml:space="preserve">or </w:t>
-      </w:r>
-      <w:r>
-        <w:rPr>
-          <w:rFonts w:asciiTheme="minorHAnsi" w:hAnsiTheme="minorHAnsi" w:cstheme="minorHAnsi"/>
-        </w:rPr>
-        <w:t>s</w:t>
-      </w:r>
-      <w:r>
-        <w:rPr>
-          <w:rFonts w:asciiTheme="minorHAnsi" w:hAnsiTheme="minorHAnsi" w:cstheme="minorHAnsi"/>
-        </w:rPr>
-        <w:t xml:space="preserve">kip </w:t>
-      </w:r>
-      <w:r>
-        <w:rPr>
-          <w:rFonts w:asciiTheme="minorHAnsi" w:hAnsiTheme="minorHAnsi" w:cstheme="minorHAnsi"/>
-        </w:rPr>
-        <w:t>s</w:t>
-      </w:r>
-      <w:r>
-        <w:rPr>
-          <w:rFonts w:asciiTheme="minorHAnsi" w:hAnsiTheme="minorHAnsi" w:cstheme="minorHAnsi"/>
-        </w:rPr>
-        <w:t xml:space="preserve">pawners. </w:t>
-      </w:r>
-      <w:r>
-        <w:rPr>
-          <w:rFonts w:asciiTheme="minorHAnsi" w:hAnsiTheme="minorHAnsi" w:cstheme="minorHAnsi"/>
-        </w:rPr>
-        <w:t>Consecutive spawners were fish</w:t>
-      </w:r>
-      <w:r>
-        <w:rPr>
-          <w:rFonts w:asciiTheme="minorHAnsi" w:hAnsiTheme="minorHAnsi" w:cstheme="minorHAnsi"/>
-        </w:rPr>
-        <w:t xml:space="preserve"> detected moving upstream through LGR </w:t>
-      </w:r>
-      <w:r>
-        <w:rPr>
-          <w:rFonts w:asciiTheme="minorHAnsi" w:hAnsiTheme="minorHAnsi" w:cstheme="minorHAnsi"/>
-        </w:rPr>
-        <w:t>in a spawn year 1 year after their initial spawn year, and skip spawners were fish detected moving upstream through LGR in a spawn year 2 or more years after their initial spawn year</w:t>
-      </w:r>
-      <w:r>
-        <w:rPr>
-          <w:rFonts w:asciiTheme="minorHAnsi" w:hAnsiTheme="minorHAnsi" w:cstheme="minorHAnsi"/>
-        </w:rPr>
-        <w:t xml:space="preserve">. </w:t>
-      </w:r>
-      <w:r>
-        <w:rPr>
-          <w:rFonts w:asciiTheme="minorHAnsi" w:hAnsiTheme="minorHAnsi" w:cstheme="minorHAnsi"/>
-        </w:rPr>
-        <w:t>To increase sample size, f</w:t>
-      </w:r>
-      <w:r>
-        <w:rPr>
-          <w:rFonts w:asciiTheme="minorHAnsi" w:hAnsiTheme="minorHAnsi" w:cstheme="minorHAnsi"/>
-        </w:rPr>
-        <w:t xml:space="preserve">or Reconditioned RS, </w:t>
-      </w:r>
-      <w:r>
-        <w:rPr>
-          <w:rFonts w:asciiTheme="minorHAnsi" w:hAnsiTheme="minorHAnsi" w:cstheme="minorHAnsi"/>
-        </w:rPr>
-        <w:t>the total number of Reconditioned RS</w:t>
-      </w:r>
-      <w:r>
-        <w:rPr>
-          <w:rFonts w:asciiTheme="minorHAnsi" w:hAnsiTheme="minorHAnsi" w:cstheme="minorHAnsi"/>
-        </w:rPr>
-        <w:t xml:space="preserve"> </w:t>
-      </w:r>
-      <w:r>
-        <w:rPr>
-          <w:rFonts w:asciiTheme="minorHAnsi" w:hAnsiTheme="minorHAnsi" w:cstheme="minorHAnsi"/>
-        </w:rPr>
-        <w:t xml:space="preserve">and </w:t>
-      </w:r>
-      <w:r>
-        <w:rPr>
-          <w:rFonts w:asciiTheme="minorHAnsi" w:hAnsiTheme="minorHAnsi" w:cstheme="minorHAnsi"/>
-        </w:rPr>
-        <w:t xml:space="preserve">numbers of consecutive and skip spawners </w:t>
-      </w:r>
-      <w:r>
-        <w:rPr>
-          <w:rFonts w:asciiTheme="minorHAnsi" w:hAnsiTheme="minorHAnsi" w:cstheme="minorHAnsi"/>
-        </w:rPr>
-        <w:t xml:space="preserve">were </w:t>
-      </w:r>
-      <w:r>
-        <w:rPr>
-          <w:rFonts w:asciiTheme="minorHAnsi" w:hAnsiTheme="minorHAnsi" w:cstheme="minorHAnsi"/>
-        </w:rPr>
-        <w:t>based on all</w:t>
-      </w:r>
-      <w:r>
-        <w:rPr>
-          <w:rFonts w:asciiTheme="minorHAnsi" w:hAnsiTheme="minorHAnsi" w:cstheme="minorHAnsi"/>
-        </w:rPr>
-        <w:t xml:space="preserve"> fish</w:t>
-      </w:r>
-      <w:r>
-        <w:rPr>
-          <w:rFonts w:asciiTheme="minorHAnsi" w:hAnsiTheme="minorHAnsi" w:cstheme="minorHAnsi"/>
-        </w:rPr>
-        <w:t xml:space="preserve"> released by the </w:t>
-      </w:r>
-      <w:r>
-        <w:rPr>
-          <w:rFonts w:asciiTheme="minorHAnsi" w:hAnsiTheme="minorHAnsi" w:cstheme="minorHAnsi"/>
-        </w:rPr>
-        <w:t>K</w:t>
-      </w:r>
-      <w:r>
-        <w:rPr>
-          <w:rFonts w:asciiTheme="minorHAnsi" w:hAnsiTheme="minorHAnsi" w:cstheme="minorHAnsi"/>
-        </w:rPr>
-        <w:t>RP</w:t>
-      </w:r>
-      <w:r>
-        <w:rPr>
-          <w:rFonts w:asciiTheme="minorHAnsi" w:hAnsiTheme="minorHAnsi" w:cstheme="minorHAnsi"/>
-        </w:rPr>
-        <w:t xml:space="preserve"> and detected moving upstream through </w:t>
-      </w:r>
-      <w:r>
-        <w:rPr>
-          <w:rFonts w:asciiTheme="minorHAnsi" w:hAnsiTheme="minorHAnsi" w:cstheme="minorHAnsi"/>
-        </w:rPr>
-        <w:t>LGR</w:t>
-      </w:r>
-      <w:r>
-        <w:rPr>
-          <w:rFonts w:asciiTheme="minorHAnsi" w:hAnsiTheme="minorHAnsi" w:cstheme="minorHAnsi"/>
-        </w:rPr>
-        <w:t xml:space="preserve"> after release</w:t>
-      </w:r>
-      <w:r>
-        <w:rPr>
-          <w:rFonts w:asciiTheme="minorHAnsi" w:hAnsiTheme="minorHAnsi" w:cstheme="minorHAnsi"/>
-        </w:rPr>
-        <w:t>, rather than just those in the pre-spawn dataset.</w:t>
-      </w:r>
     </w:p>
     <w:p>
       <w:pPr>
+        <w:pStyle w:val="EndNoteBibliography"/>
+        <w:numPr>
+          <w:ilvl w:val="0"/>
+          <w:numId w:val="0"/>
+        </w:numPr>
         <w:spacing w:line="480" w:lineRule="auto"/>
         <w:rPr>
-          <w:rFonts w:cstheme="minorHAnsi"/>
-        </w:rPr>
-      </w:pPr>
+          <w:rFonts w:asciiTheme="minorHAnsi" w:hAnsiTheme="minorHAnsi" w:cstheme="minorHAnsi"/>
+        </w:rPr>
+      </w:pPr>
+      <w:ins w:id="75" w:author="Mike Ackerman" w:date="2025-07-22T08:40:00Z">
+        <w:r>
+          <w:rPr>
+            <w:rFonts w:asciiTheme="minorHAnsi" w:hAnsiTheme="minorHAnsi" w:cstheme="minorHAnsi"/>
+          </w:rPr>
+          <w:t>All RS were classified as either consecutive or skip spawners. Consecutive spawners were individuals detected migrating upstream through LGR one year after their initial spawn year, whereas skip spa</w:t>
+        </w:r>
+      </w:ins>
+      <w:ins w:id="76" w:author="Mike Ackerman" w:date="2025-07-22T08:41:00Z">
+        <w:r>
+          <w:rPr>
+            <w:rFonts w:asciiTheme="minorHAnsi" w:hAnsiTheme="minorHAnsi" w:cstheme="minorHAnsi"/>
+          </w:rPr>
+          <w:t xml:space="preserve">wners were detected two or more years after their initial spawning. </w:t>
+        </w:r>
+      </w:ins>
+      <w:del w:id="77" w:author="Mike Ackerman" w:date="2025-07-22T08:41:00Z">
+        <w:r>
+          <w:rPr>
+            <w:rFonts w:asciiTheme="minorHAnsi" w:hAnsiTheme="minorHAnsi" w:cstheme="minorHAnsi"/>
+          </w:rPr>
+          <w:delText xml:space="preserve">All RS </w:delText>
+        </w:r>
+        <w:r>
+          <w:rPr>
+            <w:rFonts w:asciiTheme="minorHAnsi" w:hAnsiTheme="minorHAnsi" w:cstheme="minorHAnsi"/>
+          </w:rPr>
+          <w:delText xml:space="preserve">were </w:delText>
+        </w:r>
+        <w:r>
+          <w:rPr>
+            <w:rFonts w:asciiTheme="minorHAnsi" w:hAnsiTheme="minorHAnsi" w:cstheme="minorHAnsi"/>
+          </w:rPr>
+          <w:delText>categorized as either</w:delText>
+        </w:r>
+        <w:r>
+          <w:rPr>
+            <w:rFonts w:asciiTheme="minorHAnsi" w:hAnsiTheme="minorHAnsi" w:cstheme="minorHAnsi"/>
+          </w:rPr>
+          <w:delText xml:space="preserve"> </w:delText>
+        </w:r>
+        <w:r>
+          <w:rPr>
+            <w:rFonts w:asciiTheme="minorHAnsi" w:hAnsiTheme="minorHAnsi" w:cstheme="minorHAnsi"/>
+          </w:rPr>
+          <w:delText>c</w:delText>
+        </w:r>
+        <w:r>
+          <w:rPr>
+            <w:rFonts w:asciiTheme="minorHAnsi" w:hAnsiTheme="minorHAnsi" w:cstheme="minorHAnsi"/>
+          </w:rPr>
+          <w:delText xml:space="preserve">onsecutive </w:delText>
+        </w:r>
+        <w:r>
+          <w:rPr>
+            <w:rFonts w:asciiTheme="minorHAnsi" w:hAnsiTheme="minorHAnsi" w:cstheme="minorHAnsi"/>
+          </w:rPr>
+          <w:delText xml:space="preserve">or </w:delText>
+        </w:r>
+        <w:r>
+          <w:rPr>
+            <w:rFonts w:asciiTheme="minorHAnsi" w:hAnsiTheme="minorHAnsi" w:cstheme="minorHAnsi"/>
+          </w:rPr>
+          <w:delText>s</w:delText>
+        </w:r>
+        <w:r>
+          <w:rPr>
+            <w:rFonts w:asciiTheme="minorHAnsi" w:hAnsiTheme="minorHAnsi" w:cstheme="minorHAnsi"/>
+          </w:rPr>
+          <w:delText xml:space="preserve">kip </w:delText>
+        </w:r>
+        <w:r>
+          <w:rPr>
+            <w:rFonts w:asciiTheme="minorHAnsi" w:hAnsiTheme="minorHAnsi" w:cstheme="minorHAnsi"/>
+          </w:rPr>
+          <w:delText>s</w:delText>
+        </w:r>
+        <w:r>
+          <w:rPr>
+            <w:rFonts w:asciiTheme="minorHAnsi" w:hAnsiTheme="minorHAnsi" w:cstheme="minorHAnsi"/>
+          </w:rPr>
+          <w:delText xml:space="preserve">pawners. </w:delText>
+        </w:r>
+        <w:r>
+          <w:rPr>
+            <w:rFonts w:asciiTheme="minorHAnsi" w:hAnsiTheme="minorHAnsi" w:cstheme="minorHAnsi"/>
+          </w:rPr>
+          <w:delText>Consecutive spawners were fish</w:delText>
+        </w:r>
+        <w:r>
+          <w:rPr>
+            <w:rFonts w:asciiTheme="minorHAnsi" w:hAnsiTheme="minorHAnsi" w:cstheme="minorHAnsi"/>
+          </w:rPr>
+          <w:delText xml:space="preserve"> detected moving upstream through LGR </w:delText>
+        </w:r>
+        <w:r>
+          <w:rPr>
+            <w:rFonts w:asciiTheme="minorHAnsi" w:hAnsiTheme="minorHAnsi" w:cstheme="minorHAnsi"/>
+          </w:rPr>
+          <w:delText xml:space="preserve">in a spawn year 1 year after their initial spawn year, and skip spawners were fish detected moving upstream through LGR in a spawn year 2 or more years </w:delText>
+        </w:r>
+        <w:r>
+          <w:rPr>
+            <w:rFonts w:asciiTheme="minorHAnsi" w:hAnsiTheme="minorHAnsi" w:cstheme="minorHAnsi"/>
+          </w:rPr>
+          <w:lastRenderedPageBreak/>
+          <w:delText>after their initial spawn year</w:delText>
+        </w:r>
+        <w:r>
+          <w:rPr>
+            <w:rFonts w:asciiTheme="minorHAnsi" w:hAnsiTheme="minorHAnsi" w:cstheme="minorHAnsi"/>
+          </w:rPr>
+          <w:delText xml:space="preserve">. </w:delText>
+        </w:r>
+      </w:del>
+      <w:r>
+        <w:rPr>
+          <w:rFonts w:asciiTheme="minorHAnsi" w:hAnsiTheme="minorHAnsi" w:cstheme="minorHAnsi"/>
+        </w:rPr>
+        <w:t>To increase sample size, f</w:t>
+      </w:r>
+      <w:r>
+        <w:rPr>
+          <w:rFonts w:asciiTheme="minorHAnsi" w:hAnsiTheme="minorHAnsi" w:cstheme="minorHAnsi"/>
+        </w:rPr>
+        <w:t xml:space="preserve">or Reconditioned RS, </w:t>
+      </w:r>
+      <w:r>
+        <w:rPr>
+          <w:rFonts w:asciiTheme="minorHAnsi" w:hAnsiTheme="minorHAnsi" w:cstheme="minorHAnsi"/>
+        </w:rPr>
+        <w:t>the total number of Reconditioned RS</w:t>
+      </w:r>
+      <w:r>
+        <w:rPr>
+          <w:rFonts w:asciiTheme="minorHAnsi" w:hAnsiTheme="minorHAnsi" w:cstheme="minorHAnsi"/>
+        </w:rPr>
+        <w:t xml:space="preserve"> </w:t>
+      </w:r>
+      <w:r>
+        <w:rPr>
+          <w:rFonts w:asciiTheme="minorHAnsi" w:hAnsiTheme="minorHAnsi" w:cstheme="minorHAnsi"/>
+        </w:rPr>
+        <w:t xml:space="preserve">and </w:t>
+      </w:r>
+      <w:r>
+        <w:rPr>
+          <w:rFonts w:asciiTheme="minorHAnsi" w:hAnsiTheme="minorHAnsi" w:cstheme="minorHAnsi"/>
+        </w:rPr>
+        <w:t xml:space="preserve">numbers of consecutive and skip spawners </w:t>
+      </w:r>
+      <w:r>
+        <w:rPr>
+          <w:rFonts w:asciiTheme="minorHAnsi" w:hAnsiTheme="minorHAnsi" w:cstheme="minorHAnsi"/>
+        </w:rPr>
+        <w:t xml:space="preserve">were </w:t>
+      </w:r>
+      <w:r>
+        <w:rPr>
+          <w:rFonts w:asciiTheme="minorHAnsi" w:hAnsiTheme="minorHAnsi" w:cstheme="minorHAnsi"/>
+        </w:rPr>
+        <w:t>based on all</w:t>
+      </w:r>
+      <w:r>
+        <w:rPr>
+          <w:rFonts w:asciiTheme="minorHAnsi" w:hAnsiTheme="minorHAnsi" w:cstheme="minorHAnsi"/>
+        </w:rPr>
+        <w:t xml:space="preserve"> fish</w:t>
+      </w:r>
+      <w:r>
+        <w:rPr>
+          <w:rFonts w:asciiTheme="minorHAnsi" w:hAnsiTheme="minorHAnsi" w:cstheme="minorHAnsi"/>
+        </w:rPr>
+        <w:t xml:space="preserve"> released by the </w:t>
+      </w:r>
+      <w:r>
+        <w:rPr>
+          <w:rFonts w:asciiTheme="minorHAnsi" w:hAnsiTheme="minorHAnsi" w:cstheme="minorHAnsi"/>
+        </w:rPr>
+        <w:t>K</w:t>
+      </w:r>
+      <w:r>
+        <w:rPr>
+          <w:rFonts w:asciiTheme="minorHAnsi" w:hAnsiTheme="minorHAnsi" w:cstheme="minorHAnsi"/>
+        </w:rPr>
+        <w:t>RP</w:t>
+      </w:r>
+      <w:r>
+        <w:rPr>
+          <w:rFonts w:asciiTheme="minorHAnsi" w:hAnsiTheme="minorHAnsi" w:cstheme="minorHAnsi"/>
+        </w:rPr>
+        <w:t xml:space="preserve"> and detected moving upstream through </w:t>
+      </w:r>
+      <w:r>
+        <w:rPr>
+          <w:rFonts w:asciiTheme="minorHAnsi" w:hAnsiTheme="minorHAnsi" w:cstheme="minorHAnsi"/>
+        </w:rPr>
+        <w:t>LGR</w:t>
+      </w:r>
+      <w:r>
+        <w:rPr>
+          <w:rFonts w:asciiTheme="minorHAnsi" w:hAnsiTheme="minorHAnsi" w:cstheme="minorHAnsi"/>
+        </w:rPr>
+        <w:t xml:space="preserve"> after release</w:t>
+      </w:r>
+      <w:r>
+        <w:rPr>
+          <w:rFonts w:asciiTheme="minorHAnsi" w:hAnsiTheme="minorHAnsi" w:cstheme="minorHAnsi"/>
+        </w:rPr>
+        <w:t>, rather than just those in the pre-spawn dataset.</w:t>
+      </w:r>
     </w:p>
     <w:p>
       <w:pPr>
@@ -3534,6 +3927,14 @@
           <w:rFonts w:cstheme="minorHAnsi"/>
         </w:rPr>
       </w:pPr>
+    </w:p>
+    <w:p>
+      <w:pPr>
+        <w:spacing w:line="480" w:lineRule="auto"/>
+        <w:rPr>
+          <w:rFonts w:cstheme="minorHAnsi"/>
+        </w:rPr>
+      </w:pPr>
       <w:r>
         <w:rPr>
           <w:rFonts w:cstheme="minorHAnsi"/>
@@ -3742,7 +4143,6 @@
         <w:rPr>
           <w:rFonts w:cstheme="minorHAnsi"/>
         </w:rPr>
-        <w:lastRenderedPageBreak/>
         <w:t>Reconditioned</w:t>
       </w:r>
       <w:r>
@@ -4085,21 +4485,43 @@
         <w:rPr>
           <w:rFonts w:cstheme="minorHAnsi"/>
         </w:rPr>
-        <w:t xml:space="preserve"> further explored utilizing genetic stock identification and </w:t>
-      </w:r>
-      <w:commentRangeStart w:id="42"/>
+        <w:t xml:space="preserve"> further explored utilizing genetic stock</w:t>
+      </w:r>
+      <w:ins w:id="78" w:author="Mike Ackerman" w:date="2025-07-22T08:44:00Z">
+        <w:r>
+          <w:rPr>
+            <w:rFonts w:cstheme="minorHAnsi"/>
+          </w:rPr>
+          <w:t xml:space="preserve"> of origin </w:t>
+        </w:r>
+      </w:ins>
+      <w:del w:id="79" w:author="Mike Ackerman" w:date="2025-07-22T08:44:00Z">
+        <w:r>
+          <w:rPr>
+            <w:rFonts w:cstheme="minorHAnsi"/>
+          </w:rPr>
+          <w:delText xml:space="preserve"> identification</w:delText>
+        </w:r>
+      </w:del>
+      <w:r>
+        <w:rPr>
+          <w:rFonts w:cstheme="minorHAnsi"/>
+        </w:rPr>
+        <w:t xml:space="preserve"> and </w:t>
+      </w:r>
+      <w:commentRangeStart w:id="80"/>
       <w:r>
         <w:rPr>
           <w:rFonts w:cstheme="minorHAnsi"/>
         </w:rPr>
         <w:t>management unit</w:t>
       </w:r>
-      <w:commentRangeEnd w:id="42"/>
+      <w:commentRangeEnd w:id="80"/>
       <w:r>
         <w:rPr>
           <w:rStyle w:val="CommentReference"/>
         </w:rPr>
-        <w:commentReference w:id="42"/>
+        <w:commentReference w:id="80"/>
       </w:r>
       <w:r>
         <w:rPr>
@@ -4235,14 +4657,7 @@
         <w:rPr>
           <w:rFonts w:cstheme="minorHAnsi"/>
         </w:rPr>
-        <w:t xml:space="preserve"> </w:t>
-      </w:r>
-      <w:r>
-        <w:rPr>
-          <w:rFonts w:cstheme="minorHAnsi"/>
-        </w:rPr>
-        <w:lastRenderedPageBreak/>
-        <w:t xml:space="preserve">detected migrating upstream through </w:t>
+        <w:t xml:space="preserve"> detected migrating upstream through </w:t>
       </w:r>
       <w:r>
         <w:rPr>
@@ -4393,7 +4808,7 @@
 
 <file path=word/comments.xml><?xml version="1.0" encoding="utf-8"?>
 <w:comments xmlns:wpc="http://schemas.microsoft.com/office/word/2010/wordprocessingCanvas" xmlns:cx="http://schemas.microsoft.com/office/drawing/2014/chartex" xmlns:cx1="http://schemas.microsoft.com/office/drawing/2015/9/8/chartex" xmlns:cx2="http://schemas.microsoft.com/office/drawing/2015/10/21/chartex" xmlns:cx3="http://schemas.microsoft.com/office/drawing/2016/5/9/chartex" xmlns:cx4="http://schemas.microsoft.com/office/drawing/2016/5/10/chartex" xmlns:cx5="http://schemas.microsoft.com/office/drawing/2016/5/11/chartex" xmlns:cx6="http://schemas.microsoft.com/office/drawing/2016/5/12/chartex" xmlns:cx7="http://schemas.microsoft.com/office/drawing/2016/5/13/chartex" xmlns:cx8="http://schemas.microsoft.com/office/drawing/2016/5/14/chartex" xmlns:mc="http://schemas.openxmlformats.org/markup-compatibility/2006" xmlns:aink="http://schemas.microsoft.com/office/drawing/2016/ink" xmlns:am3d="http://schemas.microsoft.com/office/drawing/2017/model3d" xmlns:o="urn:schemas-microsoft-com:office:office" xmlns:oel="http://schemas.microsoft.com/office/2019/extlst" xmlns:r="http://schemas.openxmlformats.org/officeDocument/2006/relationships" xmlns:m="http://schemas.openxmlformats.org/officeDocument/2006/math" xmlns:v="urn:schemas-microsoft-com:vml" xmlns:wp14="http://schemas.microsoft.com/office/word/2010/wordprocessingDrawing" xmlns:wp="http://schemas.openxmlformats.org/drawingml/2006/wordprocessingDrawing" xmlns:w10="urn:schemas-microsoft-com:office:word" xmlns:w="http://schemas.openxmlformats.org/wordprocessingml/2006/main" xmlns:w14="http://schemas.microsoft.com/office/word/2010/wordml" xmlns:w15="http://schemas.microsoft.com/office/word/2012/wordml" xmlns:w16cex="http://schemas.microsoft.com/office/word/2018/wordml/cex" xmlns:w16cid="http://schemas.microsoft.com/office/word/2016/wordml/cid" xmlns:w16="http://schemas.microsoft.com/office/word/2018/wordml" xmlns:w16sdtdh="http://schemas.microsoft.com/office/word/2020/wordml/sdtdatahash" xmlns:w16se="http://schemas.microsoft.com/office/word/2015/wordml/symex" xmlns:wpg="http://schemas.microsoft.com/office/word/2010/wordprocessingGroup" xmlns:wpi="http://schemas.microsoft.com/office/word/2010/wordprocessingInk" xmlns:wne="http://schemas.microsoft.com/office/word/2006/wordml" xmlns:wps="http://schemas.microsoft.com/office/word/2010/wordprocessingShape" mc:Ignorable="w14 w15 w16se w16cid w16 w16cex w16sdtdh wp14">
-  <w:comment w:id="0" w:author="Mike Ackerman" w:date="2025-07-21T13:12:00Z" w:initials="MA">
+  <w:comment w:id="3" w:author="Mike Ackerman" w:date="2025-07-21T13:12:00Z" w:initials="MA">
     <w:p>
       <w:pPr>
         <w:pStyle w:val="CommentText"/>
@@ -4409,7 +4824,7 @@
       </w:r>
     </w:p>
   </w:comment>
-  <w:comment w:id="5" w:author="Mike Ackerman" w:date="2025-07-21T16:01:00Z" w:initials="MA">
+  <w:comment w:id="6" w:author="Mike Ackerman" w:date="2025-07-22T07:29:00Z" w:initials="MA">
     <w:p>
       <w:pPr>
         <w:pStyle w:val="CommentText"/>
@@ -4421,11 +4836,43 @@
         <w:annotationRef/>
       </w:r>
       <w:r>
-        <w:t>I could find more up-to-date citations, if needed.</w:t>
+        <w:t>Would it be helpful here or just prior to clarify that the pre-spawn dataset is intended to be representative of the “run-at-large” or spawners throughout the Snake River basin and the post-spawn dataset is intended to represent, of those, individuals that attempted to return to the Pacific Ocean to recover to spawn again?</w:t>
       </w:r>
     </w:p>
   </w:comment>
-  <w:comment w:id="6" w:author="Mike Ackerman" w:date="2025-07-21T13:17:00Z" w:initials="MA">
+  <w:comment w:id="15" w:author="Mike Ackerman" w:date="2025-07-21T16:01:00Z" w:initials="MA">
+    <w:p>
+      <w:pPr>
+        <w:pStyle w:val="CommentText"/>
+      </w:pPr>
+      <w:r>
+        <w:rPr>
+          <w:rStyle w:val="CommentReference"/>
+        </w:rPr>
+        <w:annotationRef/>
+      </w:r>
+      <w:r>
+        <w:t>I could find more up-to-date citations, if needed.</w:t>
+      </w:r>
+    </w:p>
+  </w:comment>
+  <w:comment w:id="12" w:author="Mike Ackerman" w:date="2025-07-22T07:40:00Z" w:initials="MA">
+    <w:p>
+      <w:pPr>
+        <w:pStyle w:val="CommentText"/>
+      </w:pPr>
+      <w:r>
+        <w:rPr>
+          <w:rStyle w:val="CommentReference"/>
+        </w:rPr>
+        <w:annotationRef/>
+      </w:r>
+      <w:r>
+        <w:t>Worth noting genetic analysis is also used to identify phenotypic natural-origin fish (e.g., supplementation fish) of hatchery origin via PBT?</w:t>
+      </w:r>
+    </w:p>
+  </w:comment>
+  <w:comment w:id="16" w:author="Mike Ackerman" w:date="2025-07-21T13:17:00Z" w:initials="MA">
     <w:p>
       <w:pPr>
         <w:pStyle w:val="CommentText"/>
@@ -4454,7 +4901,7 @@
       </w:r>
     </w:p>
   </w:comment>
-  <w:comment w:id="11" w:author="Mike Ackerman" w:date="2025-07-21T13:22:00Z" w:initials="MA">
+  <w:comment w:id="21" w:author="Mike Ackerman" w:date="2025-07-21T13:22:00Z" w:initials="MA">
     <w:p>
       <w:pPr>
         <w:pStyle w:val="CommentText"/>
@@ -4478,7 +4925,7 @@
       </w:hyperlink>
     </w:p>
   </w:comment>
-  <w:comment w:id="16" w:author="Mike Ackerman" w:date="2025-07-21T14:49:00Z" w:initials="MA">
+  <w:comment w:id="28" w:author="Mike Ackerman" w:date="2025-07-22T07:51:00Z" w:initials="MA">
     <w:p>
       <w:pPr>
         <w:pStyle w:val="CommentText"/>
@@ -4490,11 +4937,11 @@
         <w:annotationRef/>
       </w:r>
       <w:r>
-        <w:t>Maybe too verbose? I can try to make more concise in a later draft, if needed.</w:t>
+        <w:t>Did they have to be tagged at LGR, or just part of a previous valid tag list from LGR which includes some previously tagged elsewhere (e.g., as juveniles or adults at BON)?</w:t>
       </w:r>
     </w:p>
   </w:comment>
-  <w:comment w:id="42" w:author="Mike Ackerman" w:date="2025-07-21T15:58:00Z" w:initials="MA">
+  <w:comment w:id="29" w:author="Mike Ackerman" w:date="2025-07-22T07:53:00Z" w:initials="MA">
     <w:p>
       <w:pPr>
         <w:pStyle w:val="CommentText"/>
@@ -4506,7 +4953,68 @@
         <w:annotationRef/>
       </w:r>
       <w:r>
-        <w:t>Maybe just use major population group (MPG) throughout instead of management unit?</w:t>
+        <w:t>Tagged at LGR or within the valid tag list, which includes a small fraction of previously tagged fish trapped during the systematic sampling period?</w:t>
+      </w:r>
+    </w:p>
+  </w:comment>
+  <w:comment w:id="30" w:author="Mike Ackerman" w:date="2025-07-22T08:04:00Z" w:initials="MA">
+    <w:p>
+      <w:pPr>
+        <w:pStyle w:val="CommentText"/>
+      </w:pPr>
+      <w:r>
+        <w:rPr>
+          <w:rStyle w:val="CommentReference"/>
+        </w:rPr>
+        <w:annotationRef/>
+      </w:r>
+      <w:r>
+        <w:t>Is this the number of PIT-tagged post-spawners detected at GRS or GRJ / our estimated detection efficiency which would be an estimate of total PIT-tagged post-spawners migrating downstream through LGR?</w:t>
+      </w:r>
+    </w:p>
+    <w:p>
+      <w:pPr>
+        <w:pStyle w:val="CommentText"/>
+      </w:pPr>
+    </w:p>
+    <w:p>
+      <w:pPr>
+        <w:pStyle w:val="CommentText"/>
+      </w:pPr>
+      <w:r>
+        <w:t>Then does it follow that (Total PIT-tagged kelts / total PIT-tagged spawners) = Estimated kelting rate?</w:t>
+      </w:r>
+    </w:p>
+  </w:comment>
+  <w:comment w:id="34" w:author="Mike Ackerman" w:date="2025-07-21T14:49:00Z" w:initials="MA">
+    <w:p>
+      <w:pPr>
+        <w:pStyle w:val="CommentText"/>
+      </w:pPr>
+      <w:r>
+        <w:rPr>
+          <w:rStyle w:val="CommentReference"/>
+        </w:rPr>
+        <w:annotationRef/>
+      </w:r>
+      <w:r>
+        <w:t>Some of this could be too verbose and repetitive to above. I can work to trim in a later draft, if needed.</w:t>
+      </w:r>
+    </w:p>
+  </w:comment>
+  <w:comment w:id="80" w:author="Mike Ackerman" w:date="2025-07-21T15:58:00Z" w:initials="MA">
+    <w:p>
+      <w:pPr>
+        <w:pStyle w:val="CommentText"/>
+      </w:pPr>
+      <w:r>
+        <w:rPr>
+          <w:rStyle w:val="CommentReference"/>
+        </w:rPr>
+        <w:annotationRef/>
+      </w:r>
+      <w:r>
+        <w:t>Maybe just use major population group (MPG) throughout instead of management unit? My sense is MPG is used more in the status and trends monitoring, ESA recovery, etc. arenas rather than in management.</w:t>
       </w:r>
     </w:p>
   </w:comment>
@@ -4516,9 +5024,14 @@
 <file path=word/commentsExtended.xml><?xml version="1.0" encoding="utf-8"?>
 <w15:commentsEx xmlns:wpc="http://schemas.microsoft.com/office/word/2010/wordprocessingCanvas" xmlns:cx="http://schemas.microsoft.com/office/drawing/2014/chartex" xmlns:cx1="http://schemas.microsoft.com/office/drawing/2015/9/8/chartex" xmlns:cx2="http://schemas.microsoft.com/office/drawing/2015/10/21/chartex" xmlns:cx3="http://schemas.microsoft.com/office/drawing/2016/5/9/chartex" xmlns:cx4="http://schemas.microsoft.com/office/drawing/2016/5/10/chartex" xmlns:cx5="http://schemas.microsoft.com/office/drawing/2016/5/11/chartex" xmlns:cx6="http://schemas.microsoft.com/office/drawing/2016/5/12/chartex" xmlns:cx7="http://schemas.microsoft.com/office/drawing/2016/5/13/chartex" xmlns:cx8="http://schemas.microsoft.com/office/drawing/2016/5/14/chartex" xmlns:mc="http://schemas.openxmlformats.org/markup-compatibility/2006" xmlns:aink="http://schemas.microsoft.com/office/drawing/2016/ink" xmlns:am3d="http://schemas.microsoft.com/office/drawing/2017/model3d" xmlns:o="urn:schemas-microsoft-com:office:office" xmlns:oel="http://schemas.microsoft.com/office/2019/extlst" xmlns:r="http://schemas.openxmlformats.org/officeDocument/2006/relationships" xmlns:m="http://schemas.openxmlformats.org/officeDocument/2006/math" xmlns:v="urn:schemas-microsoft-com:vml" xmlns:wp14="http://schemas.microsoft.com/office/word/2010/wordprocessingDrawing" xmlns:wp="http://schemas.openxmlformats.org/drawingml/2006/wordprocessingDrawing" xmlns:w10="urn:schemas-microsoft-com:office:word" xmlns:w="http://schemas.openxmlformats.org/wordprocessingml/2006/main" xmlns:w14="http://schemas.microsoft.com/office/word/2010/wordml" xmlns:w15="http://schemas.microsoft.com/office/word/2012/wordml" xmlns:w16cex="http://schemas.microsoft.com/office/word/2018/wordml/cex" xmlns:w16cid="http://schemas.microsoft.com/office/word/2016/wordml/cid" xmlns:w16="http://schemas.microsoft.com/office/word/2018/wordml" xmlns:w16sdtdh="http://schemas.microsoft.com/office/word/2020/wordml/sdtdatahash" xmlns:w16se="http://schemas.microsoft.com/office/word/2015/wordml/symex" xmlns:wpg="http://schemas.microsoft.com/office/word/2010/wordprocessingGroup" xmlns:wpi="http://schemas.microsoft.com/office/word/2010/wordprocessingInk" xmlns:wne="http://schemas.microsoft.com/office/word/2006/wordml" xmlns:wps="http://schemas.microsoft.com/office/word/2010/wordprocessingShape" mc:Ignorable="w14 w15 w16se w16cid w16 w16cex w16sdtdh wp14">
   <w15:commentEx w15:paraId="47C131C2" w15:done="0"/>
+  <w15:commentEx w15:paraId="48F3EF78" w15:done="0"/>
   <w15:commentEx w15:paraId="1FC0AF5C" w15:done="0"/>
+  <w15:commentEx w15:paraId="06D061D0" w15:done="0"/>
   <w15:commentEx w15:paraId="3D2F4F68" w15:done="0"/>
   <w15:commentEx w15:paraId="250F055B" w15:done="0"/>
+  <w15:commentEx w15:paraId="634FF10A" w15:done="0"/>
+  <w15:commentEx w15:paraId="2A7D81B1" w15:done="0"/>
+  <w15:commentEx w15:paraId="062C3B72" w15:done="0"/>
   <w15:commentEx w15:paraId="21BFD9AE" w15:done="0"/>
   <w15:commentEx w15:paraId="5E3FF0E0" w15:done="0"/>
 </w15:commentsEx>
@@ -4527,9 +5040,14 @@
 <file path=word/commentsExtensible.xml><?xml version="1.0" encoding="utf-8"?>
 <w16cex:commentsExtensible xmlns:wpc="http://schemas.microsoft.com/office/word/2010/wordprocessingCanvas" xmlns:cx="http://schemas.microsoft.com/office/drawing/2014/chartex" xmlns:cx1="http://schemas.microsoft.com/office/drawing/2015/9/8/chartex" xmlns:cx2="http://schemas.microsoft.com/office/drawing/2015/10/21/chartex" xmlns:cx3="http://schemas.microsoft.com/office/drawing/2016/5/9/chartex" xmlns:cx4="http://schemas.microsoft.com/office/drawing/2016/5/10/chartex" xmlns:cx5="http://schemas.microsoft.com/office/drawing/2016/5/11/chartex" xmlns:cx6="http://schemas.microsoft.com/office/drawing/2016/5/12/chartex" xmlns:cx7="http://schemas.microsoft.com/office/drawing/2016/5/13/chartex" xmlns:cx8="http://schemas.microsoft.com/office/drawing/2016/5/14/chartex" xmlns:cr="http://schemas.microsoft.com/office/comments/2020/reactions" xmlns:mc="http://schemas.openxmlformats.org/markup-compatibility/2006" xmlns:aink="http://schemas.microsoft.com/office/drawing/2016/ink" xmlns:am3d="http://schemas.microsoft.com/office/drawing/2017/model3d" xmlns:o="urn:schemas-microsoft-com:office:office" xmlns:oel="http://schemas.microsoft.com/office/2019/extlst" xmlns:r="http://schemas.openxmlformats.org/officeDocument/2006/relationships" xmlns:m="http://schemas.openxmlformats.org/officeDocument/2006/math" xmlns:v="urn:schemas-microsoft-com:vml" xmlns:wp14="http://schemas.microsoft.com/office/word/2010/wordprocessingDrawing" xmlns:wp="http://schemas.openxmlformats.org/drawingml/2006/wordprocessingDrawing" xmlns:w10="urn:schemas-microsoft-com:office:word" xmlns:w="http://schemas.openxmlformats.org/wordprocessingml/2006/main" xmlns:w14="http://schemas.microsoft.com/office/word/2010/wordml" xmlns:w15="http://schemas.microsoft.com/office/word/2012/wordml" xmlns:w16cex="http://schemas.microsoft.com/office/word/2018/wordml/cex" xmlns:w16cid="http://schemas.microsoft.com/office/word/2016/wordml/cid" xmlns:w16="http://schemas.microsoft.com/office/word/2018/wordml" xmlns:w16sdtdh="http://schemas.microsoft.com/office/word/2020/wordml/sdtdatahash" xmlns:w16se="http://schemas.microsoft.com/office/word/2015/wordml/symex" xmlns:wpg="http://schemas.microsoft.com/office/word/2010/wordprocessingGroup" xmlns:wpi="http://schemas.microsoft.com/office/word/2010/wordprocessingInk" xmlns:wne="http://schemas.microsoft.com/office/word/2006/wordml" xmlns:wps="http://schemas.microsoft.com/office/word/2010/wordprocessingShape" mc:Ignorable="w14 w15 w16se w16cid w16 w16cex w16sdtdh cr wp14">
   <w16cex:commentExtensible w16cex:durableId="069F8CF0" w16cex:dateUtc="2025-07-21T19:12:00Z"/>
+  <w16cex:commentExtensible w16cex:durableId="2807B79C" w16cex:dateUtc="2025-07-22T13:29:00Z"/>
   <w16cex:commentExtensible w16cex:durableId="1B1823A2" w16cex:dateUtc="2025-07-21T22:01:00Z"/>
+  <w16cex:commentExtensible w16cex:durableId="49A8F88B" w16cex:dateUtc="2025-07-22T13:40:00Z"/>
   <w16cex:commentExtensible w16cex:durableId="751C80B4" w16cex:dateUtc="2025-07-21T19:17:00Z"/>
   <w16cex:commentExtensible w16cex:durableId="2B1CA6E8" w16cex:dateUtc="2025-07-21T19:22:00Z"/>
+  <w16cex:commentExtensible w16cex:durableId="45D29576" w16cex:dateUtc="2025-07-22T13:51:00Z"/>
+  <w16cex:commentExtensible w16cex:durableId="307680F6" w16cex:dateUtc="2025-07-22T13:53:00Z"/>
+  <w16cex:commentExtensible w16cex:durableId="249DE5FB" w16cex:dateUtc="2025-07-22T14:04:00Z"/>
   <w16cex:commentExtensible w16cex:durableId="724390BD" w16cex:dateUtc="2025-07-21T20:49:00Z"/>
   <w16cex:commentExtensible w16cex:durableId="11A30907" w16cex:dateUtc="2025-07-21T21:58:00Z"/>
 </w16cex:commentsExtensible>
@@ -4538,9 +5056,14 @@
 <file path=word/commentsIds.xml><?xml version="1.0" encoding="utf-8"?>
 <w16cid:commentsIds xmlns:wpc="http://schemas.microsoft.com/office/word/2010/wordprocessingCanvas" xmlns:cx="http://schemas.microsoft.com/office/drawing/2014/chartex" xmlns:cx1="http://schemas.microsoft.com/office/drawing/2015/9/8/chartex" xmlns:cx2="http://schemas.microsoft.com/office/drawing/2015/10/21/chartex" xmlns:cx3="http://schemas.microsoft.com/office/drawing/2016/5/9/chartex" xmlns:cx4="http://schemas.microsoft.com/office/drawing/2016/5/10/chartex" xmlns:cx5="http://schemas.microsoft.com/office/drawing/2016/5/11/chartex" xmlns:cx6="http://schemas.microsoft.com/office/drawing/2016/5/12/chartex" xmlns:cx7="http://schemas.microsoft.com/office/drawing/2016/5/13/chartex" xmlns:cx8="http://schemas.microsoft.com/office/drawing/2016/5/14/chartex" xmlns:mc="http://schemas.openxmlformats.org/markup-compatibility/2006" xmlns:aink="http://schemas.microsoft.com/office/drawing/2016/ink" xmlns:am3d="http://schemas.microsoft.com/office/drawing/2017/model3d" xmlns:o="urn:schemas-microsoft-com:office:office" xmlns:oel="http://schemas.microsoft.com/office/2019/extlst" xmlns:r="http://schemas.openxmlformats.org/officeDocument/2006/relationships" xmlns:m="http://schemas.openxmlformats.org/officeDocument/2006/math" xmlns:v="urn:schemas-microsoft-com:vml" xmlns:wp14="http://schemas.microsoft.com/office/word/2010/wordprocessingDrawing" xmlns:wp="http://schemas.openxmlformats.org/drawingml/2006/wordprocessingDrawing" xmlns:w10="urn:schemas-microsoft-com:office:word" xmlns:w="http://schemas.openxmlformats.org/wordprocessingml/2006/main" xmlns:w14="http://schemas.microsoft.com/office/word/2010/wordml" xmlns:w15="http://schemas.microsoft.com/office/word/2012/wordml" xmlns:w16cex="http://schemas.microsoft.com/office/word/2018/wordml/cex" xmlns:w16cid="http://schemas.microsoft.com/office/word/2016/wordml/cid" xmlns:w16="http://schemas.microsoft.com/office/word/2018/wordml" xmlns:w16sdtdh="http://schemas.microsoft.com/office/word/2020/wordml/sdtdatahash" xmlns:w16se="http://schemas.microsoft.com/office/word/2015/wordml/symex" xmlns:wpg="http://schemas.microsoft.com/office/word/2010/wordprocessingGroup" xmlns:wpi="http://schemas.microsoft.com/office/word/2010/wordprocessingInk" xmlns:wne="http://schemas.microsoft.com/office/word/2006/wordml" xmlns:wps="http://schemas.microsoft.com/office/word/2010/wordprocessingShape" mc:Ignorable="w14 w15 w16se w16cid w16 w16cex w16sdtdh wp14">
   <w16cid:commentId w16cid:paraId="47C131C2" w16cid:durableId="069F8CF0"/>
+  <w16cid:commentId w16cid:paraId="48F3EF78" w16cid:durableId="2807B79C"/>
   <w16cid:commentId w16cid:paraId="1FC0AF5C" w16cid:durableId="1B1823A2"/>
+  <w16cid:commentId w16cid:paraId="06D061D0" w16cid:durableId="49A8F88B"/>
   <w16cid:commentId w16cid:paraId="3D2F4F68" w16cid:durableId="751C80B4"/>
   <w16cid:commentId w16cid:paraId="250F055B" w16cid:durableId="2B1CA6E8"/>
+  <w16cid:commentId w16cid:paraId="634FF10A" w16cid:durableId="45D29576"/>
+  <w16cid:commentId w16cid:paraId="2A7D81B1" w16cid:durableId="307680F6"/>
+  <w16cid:commentId w16cid:paraId="062C3B72" w16cid:durableId="249DE5FB"/>
   <w16cid:commentId w16cid:paraId="21BFD9AE" w16cid:durableId="724390BD"/>
   <w16cid:commentId w16cid:paraId="5E3FF0E0" w16cid:durableId="11A30907"/>
 </w16cid:commentsIds>
@@ -7194,6 +7717,7 @@
   <w:style w:type="character" w:default="1" w:styleId="DefaultParagraphFont">
     <w:name w:val="Default Paragraph Font"/>
     <w:uiPriority w:val="1"/>
+    <w:semiHidden/>
     <w:unhideWhenUsed/>
   </w:style>
   <w:style w:type="table" w:default="1" w:styleId="TableNormal">

</xml_diff>